<commit_message>
Fix tab headers in overture data download
</commit_message>
<xml_diff>
--- a/docs/posts/overture-data-download/index.docx
+++ b/docs/posts/overture-data-download/index.docx
@@ -218,13 +218,15 @@
         <w:t xml:space="preserve">Before diving into the code, ensure you have the following dependencies installed:</w:t>
       </w:r>
     </w:p>
-    <w:bookmarkEnd w:id="21"/>
     <w:p>
       <w:pPr>
-        <w:pStyle w:val="Heading2"/>
-      </w:pPr>
-      <w:r>
-        <w:t xml:space="preserve">R Dependencies</w:t>
+        <w:pStyle w:val="Heading4"/>
+      </w:pPr>
+      <w:r>
+        <w:t xml:space="preserve"> </w:t>
+      </w:r>
+      <w:r>
+        <w:t xml:space="preserve">R</w:t>
       </w:r>
     </w:p>
     <w:p>
@@ -339,10 +341,13 @@
     </w:p>
     <w:p>
       <w:pPr>
-        <w:pStyle w:val="Heading2"/>
-      </w:pPr>
-      <w:r>
-        <w:t xml:space="preserve">Python Dependencies</w:t>
+        <w:pStyle w:val="Heading4"/>
+      </w:pPr>
+      <w:r>
+        <w:t xml:space="preserve"> </w:t>
+      </w:r>
+      <w:r>
+        <w:t xml:space="preserve">Python</w:t>
       </w:r>
     </w:p>
     <w:p>
@@ -365,6 +370,7 @@
         <w:t xml:space="preserve">pip install duckdb matplotlib geopandas pandas shapely folium pathlib</w:t>
       </w:r>
     </w:p>
+    <w:bookmarkEnd w:id="21"/>
     <w:bookmarkStart w:id="22" w:name="setting-up-the-environment"/>
     <w:p>
       <w:pPr>
@@ -382,13 +388,15 @@
         <w:t xml:space="preserve">First, we need to load our libraries and configure the environment for spatial data processing.</w:t>
       </w:r>
     </w:p>
-    <w:bookmarkEnd w:id="22"/>
     <w:p>
       <w:pPr>
-        <w:pStyle w:val="Heading2"/>
-      </w:pPr>
-      <w:r>
-        <w:t xml:space="preserve">R Setup</w:t>
+        <w:pStyle w:val="Heading4"/>
+      </w:pPr>
+      <w:r>
+        <w:t xml:space="preserve"> </w:t>
+      </w:r>
+      <w:r>
+        <w:t xml:space="preserve">R</w:t>
       </w:r>
     </w:p>
     <w:p>
@@ -590,10 +598,13 @@
     </w:p>
     <w:p>
       <w:pPr>
-        <w:pStyle w:val="Heading2"/>
-      </w:pPr>
-      <w:r>
-        <w:t xml:space="preserve">Python Setup</w:t>
+        <w:pStyle w:val="Heading4"/>
+      </w:pPr>
+      <w:r>
+        <w:t xml:space="preserve"> </w:t>
+      </w:r>
+      <w:r>
+        <w:t xml:space="preserve">Python</w:t>
       </w:r>
     </w:p>
     <w:p>
@@ -751,6 +762,7 @@
         <w:t xml:space="preserve"> Path</w:t>
       </w:r>
     </w:p>
+    <w:bookmarkEnd w:id="22"/>
     <w:bookmarkStart w:id="23" w:name="data-type-mapping"/>
     <w:p>
       <w:pPr>
@@ -768,13 +780,15 @@
         <w:t xml:space="preserve">Overture data is organized by themes, and we need to map specific data types to their corresponding themes for proper S3 path construction.</w:t>
       </w:r>
     </w:p>
-    <w:bookmarkEnd w:id="23"/>
     <w:p>
       <w:pPr>
-        <w:pStyle w:val="Heading2"/>
-      </w:pPr>
-      <w:r>
-        <w:t xml:space="preserve">R Mapping</w:t>
+        <w:pStyle w:val="Heading4"/>
+      </w:pPr>
+      <w:r>
+        <w:t xml:space="preserve"> </w:t>
+      </w:r>
+      <w:r>
+        <w:t xml:space="preserve">R</w:t>
       </w:r>
     </w:p>
     <w:p>
@@ -1366,10 +1380,13 @@
     </w:p>
     <w:p>
       <w:pPr>
-        <w:pStyle w:val="Heading2"/>
-      </w:pPr>
-      <w:r>
-        <w:t xml:space="preserve">Python Mapping</w:t>
+        <w:pStyle w:val="Heading4"/>
+      </w:pPr>
+      <w:r>
+        <w:t xml:space="preserve"> </w:t>
+      </w:r>
+      <w:r>
+        <w:t xml:space="preserve">Python</w:t>
       </w:r>
     </w:p>
     <w:p>
@@ -1809,6 +1826,7 @@
         <w:t xml:space="preserve">}</w:t>
       </w:r>
     </w:p>
+    <w:bookmarkEnd w:id="23"/>
     <w:bookmarkStart w:id="24" w:name="core-download-function"/>
     <w:p>
       <w:pPr>
@@ -1826,13 +1844,15 @@
         <w:t xml:space="preserve">This function handles the DuckDB connection, S3 configuration, and spatial filtering to download only the data within your specified bounding box.</w:t>
       </w:r>
     </w:p>
-    <w:bookmarkEnd w:id="24"/>
     <w:p>
       <w:pPr>
-        <w:pStyle w:val="Heading2"/>
-      </w:pPr>
-      <w:r>
-        <w:t xml:space="preserve">R Function</w:t>
+        <w:pStyle w:val="Heading4"/>
+      </w:pPr>
+      <w:r>
+        <w:t xml:space="preserve"> </w:t>
+      </w:r>
+      <w:r>
+        <w:t xml:space="preserve">R</w:t>
       </w:r>
     </w:p>
     <w:p>
@@ -2937,10 +2957,13 @@
     </w:p>
     <w:p>
       <w:pPr>
-        <w:pStyle w:val="Heading2"/>
-      </w:pPr>
-      <w:r>
-        <w:t xml:space="preserve">Python Function</w:t>
+        <w:pStyle w:val="Heading4"/>
+      </w:pPr>
+      <w:r>
+        <w:t xml:space="preserve"> </w:t>
+      </w:r>
+      <w:r>
+        <w:t xml:space="preserve">Python</w:t>
       </w:r>
     </w:p>
     <w:p>
@@ -4118,6 +4141,7 @@
         <w:t xml:space="preserve">    conn.close()</w:t>
       </w:r>
     </w:p>
+    <w:bookmarkEnd w:id="24"/>
     <w:bookmarkStart w:id="25" w:name="defining-your-study-area"/>
     <w:p>
       <w:pPr>
@@ -4135,13 +4159,15 @@
         <w:t xml:space="preserve">For spatial analysis, you need to define a bounding box for your area of interest. This can come from existing boundary data or manual coordinates.</w:t>
       </w:r>
     </w:p>
-    <w:bookmarkEnd w:id="25"/>
     <w:p>
       <w:pPr>
-        <w:pStyle w:val="Heading2"/>
-      </w:pPr>
-      <w:r>
-        <w:t xml:space="preserve">R Boundary Extraction</w:t>
+        <w:pStyle w:val="Heading4"/>
+      </w:pPr>
+      <w:r>
+        <w:t xml:space="preserve"> </w:t>
+      </w:r>
+      <w:r>
+        <w:t xml:space="preserve">R</w:t>
       </w:r>
     </w:p>
     <w:p>
@@ -4370,10 +4396,13 @@
     </w:p>
     <w:p>
       <w:pPr>
-        <w:pStyle w:val="Heading2"/>
-      </w:pPr>
-      <w:r>
-        <w:t xml:space="preserve">Python Boundary Example</w:t>
+        <w:pStyle w:val="Heading4"/>
+      </w:pPr>
+      <w:r>
+        <w:t xml:space="preserve"> </w:t>
+      </w:r>
+      <w:r>
+        <w:t xml:space="preserve">Python</w:t>
       </w:r>
     </w:p>
     <w:p>
@@ -4507,6 +4536,7 @@
         <w:t xml:space="preserve"># bbox_example = boundary_gdf.total_bounds</w:t>
       </w:r>
     </w:p>
+    <w:bookmarkEnd w:id="25"/>
     <w:bookmarkStart w:id="26" w:name="downloading-the-data"/>
     <w:p>
       <w:pPr>
@@ -4524,13 +4554,15 @@
         <w:t xml:space="preserve">Now we can download specific data types for our study area. The function handles all the cloud connectivity and spatial filtering automatically.</w:t>
       </w:r>
     </w:p>
-    <w:bookmarkEnd w:id="26"/>
     <w:p>
       <w:pPr>
-        <w:pStyle w:val="Heading2"/>
-      </w:pPr>
-      <w:r>
-        <w:t xml:space="preserve">R Download</w:t>
+        <w:pStyle w:val="Heading4"/>
+      </w:pPr>
+      <w:r>
+        <w:t xml:space="preserve"> </w:t>
+      </w:r>
+      <w:r>
+        <w:t xml:space="preserve">R</w:t>
       </w:r>
     </w:p>
     <w:p>
@@ -4687,10 +4719,13 @@
     </w:p>
     <w:p>
       <w:pPr>
-        <w:pStyle w:val="Heading2"/>
-      </w:pPr>
-      <w:r>
-        <w:t xml:space="preserve">Python Download</w:t>
+        <w:pStyle w:val="Heading4"/>
+      </w:pPr>
+      <w:r>
+        <w:t xml:space="preserve"> </w:t>
+      </w:r>
+      <w:r>
+        <w:t xml:space="preserve">Python</w:t>
       </w:r>
     </w:p>
     <w:p>
@@ -4827,6 +4862,7 @@
         <w:t xml:space="preserve">)</w:t>
       </w:r>
     </w:p>
+    <w:bookmarkEnd w:id="26"/>
     <w:bookmarkStart w:id="27" w:name="processing-downloaded-data"/>
     <w:p>
       <w:pPr>
@@ -4844,13 +4880,15 @@
         <w:t xml:space="preserve">After downloading, convert the Parquet files to spatial data formats for analysis and visualization.</w:t>
       </w:r>
     </w:p>
-    <w:bookmarkEnd w:id="27"/>
     <w:p>
       <w:pPr>
-        <w:pStyle w:val="Heading2"/>
-      </w:pPr>
-      <w:r>
-        <w:t xml:space="preserve">R Processing</w:t>
+        <w:pStyle w:val="Heading4"/>
+      </w:pPr>
+      <w:r>
+        <w:t xml:space="preserve"> </w:t>
+      </w:r>
+      <w:r>
+        <w:t xml:space="preserve">R</w:t>
       </w:r>
     </w:p>
     <w:p>
@@ -5172,10 +5210,13 @@
     </w:p>
     <w:p>
       <w:pPr>
-        <w:pStyle w:val="Heading2"/>
-      </w:pPr>
-      <w:r>
-        <w:t xml:space="preserve">Python Processing</w:t>
+        <w:pStyle w:val="Heading4"/>
+      </w:pPr>
+      <w:r>
+        <w:t xml:space="preserve"> </w:t>
+      </w:r>
+      <w:r>
+        <w:t xml:space="preserve">Python</w:t>
       </w:r>
     </w:p>
     <w:p>
@@ -5435,6 +5476,7 @@
         <w:t xml:space="preserve">(manhattan_gdf.columns.tolist())</w:t>
       </w:r>
     </w:p>
+    <w:bookmarkEnd w:id="27"/>
     <w:bookmarkStart w:id="28" w:name="data-visualization"/>
     <w:p>
       <w:pPr>
@@ -5452,13 +5494,15 @@
         <w:t xml:space="preserve">Create quick visualizations to explore your downloaded data and verify the results.</w:t>
       </w:r>
     </w:p>
-    <w:bookmarkEnd w:id="28"/>
     <w:p>
       <w:pPr>
-        <w:pStyle w:val="Heading2"/>
-      </w:pPr>
-      <w:r>
-        <w:t xml:space="preserve">R Visualization</w:t>
+        <w:pStyle w:val="Heading4"/>
+      </w:pPr>
+      <w:r>
+        <w:t xml:space="preserve"> </w:t>
+      </w:r>
+      <w:r>
+        <w:t xml:space="preserve">R</w:t>
       </w:r>
     </w:p>
     <w:p>
@@ -5858,10 +5902,13 @@
     </w:p>
     <w:p>
       <w:pPr>
-        <w:pStyle w:val="Heading2"/>
-      </w:pPr>
-      <w:r>
-        <w:t xml:space="preserve">Python Visualization</w:t>
+        <w:pStyle w:val="Heading4"/>
+      </w:pPr>
+      <w:r>
+        <w:t xml:space="preserve"> </w:t>
+      </w:r>
+      <w:r>
+        <w:t xml:space="preserve">Python</w:t>
       </w:r>
     </w:p>
     <w:p>
@@ -6202,6 +6249,7 @@
         <w:t xml:space="preserve">m</w:t>
       </w:r>
     </w:p>
+    <w:bookmarkEnd w:id="28"/>
     <w:bookmarkStart w:id="29" w:name="available-data-types"/>
     <w:p>
       <w:pPr>
@@ -6624,15 +6672,15 @@
       <w:r>
         <w:t xml:space="preserve">For more information about Overture Maps:</w:t>
       </w:r>
-      <w:r>
-        <w:t xml:space="preserve"> </w:t>
-      </w:r>
-      <w:r>
-        <w:t xml:space="preserve">-</w:t>
-      </w:r>
-      <w:r>
-        <w:t xml:space="preserve"> </w:t>
-      </w:r>
+    </w:p>
+    <w:p>
+      <w:pPr>
+        <w:pStyle w:val="Compact"/>
+        <w:numPr>
+          <w:ilvl w:val="0"/>
+          <w:numId w:val="1002"/>
+        </w:numPr>
+      </w:pPr>
       <w:hyperlink r:id="rId32">
         <w:r>
           <w:rPr>
@@ -6641,15 +6689,15 @@
           <w:t xml:space="preserve">Official Documentation</w:t>
         </w:r>
       </w:hyperlink>
-      <w:r>
-        <w:t xml:space="preserve"> </w:t>
-      </w:r>
-      <w:r>
-        <w:t xml:space="preserve">-</w:t>
-      </w:r>
-      <w:r>
-        <w:t xml:space="preserve"> </w:t>
-      </w:r>
+    </w:p>
+    <w:p>
+      <w:pPr>
+        <w:pStyle w:val="Compact"/>
+        <w:numPr>
+          <w:ilvl w:val="0"/>
+          <w:numId w:val="1002"/>
+        </w:numPr>
+      </w:pPr>
       <w:hyperlink r:id="rId33">
         <w:r>
           <w:rPr>
@@ -6658,15 +6706,15 @@
           <w:t xml:space="preserve">Data Schema Reference</w:t>
         </w:r>
       </w:hyperlink>
-      <w:r>
-        <w:t xml:space="preserve"> </w:t>
-      </w:r>
-      <w:r>
-        <w:t xml:space="preserve">-</w:t>
-      </w:r>
-      <w:r>
-        <w:t xml:space="preserve"> </w:t>
-      </w:r>
+    </w:p>
+    <w:p>
+      <w:pPr>
+        <w:pStyle w:val="Compact"/>
+        <w:numPr>
+          <w:ilvl w:val="0"/>
+          <w:numId w:val="1002"/>
+        </w:numPr>
+      </w:pPr>
       <w:hyperlink r:id="rId34">
         <w:r>
           <w:rPr>
@@ -6895,6 +6943,9 @@
     <w:abstractNumId w:val="990"/>
   </w:num>
   <w:num w:numId="1001">
+    <w:abstractNumId w:val="991"/>
+  </w:num>
+  <w:num w:numId="1002">
     <w:abstractNumId w:val="991"/>
   </w:num>
 </w:numbering>

</xml_diff>

<commit_message>
Fixing gradethis error in 404 page
</commit_message>
<xml_diff>
--- a/docs/posts/overture-data-download/index.docx
+++ b/docs/posts/overture-data-download/index.docx
@@ -131,9 +131,6 @@
       <w:r>
         <w:t xml:space="preserve">: Road segments and connectors</w:t>
       </w:r>
-      <w:r>
-        <w:br/>
-      </w:r>
     </w:p>
     <w:p>
       <w:pPr>
@@ -1893,12 +1890,21 @@
         <w:br/>
       </w:r>
       <w:r>
+        <w:br/>
+      </w:r>
+      <w:r>
         <w:rPr>
           <w:rStyle w:val="NormalTok"/>
         </w:rPr>
         <w:t xml:space="preserve">  </w:t>
       </w:r>
       <w:r>
+        <w:rPr>
+          <w:rStyle w:val="CommentTok"/>
+        </w:rPr>
+        <w:t xml:space="preserve"># Validate overture_type</w:t>
+      </w:r>
+      <w:r>
         <w:br/>
       </w:r>
       <w:r>
@@ -1909,9 +1915,339 @@
       </w:r>
       <w:r>
         <w:rPr>
+          <w:rStyle w:val="ControlFlowTok"/>
+        </w:rPr>
+        <w:t xml:space="preserve">if</w:t>
+      </w:r>
+      <w:r>
+        <w:rPr>
+          <w:rStyle w:val="NormalTok"/>
+        </w:rPr>
+        <w:t xml:space="preserve"> (</w:t>
+      </w:r>
+      <w:r>
+        <w:rPr>
+          <w:rStyle w:val="SpecialCharTok"/>
+        </w:rPr>
+        <w:t xml:space="preserve">!</w:t>
+      </w:r>
+      <w:r>
+        <w:rPr>
+          <w:rStyle w:val="NormalTok"/>
+        </w:rPr>
+        <w:t xml:space="preserve">overture_type </w:t>
+      </w:r>
+      <w:r>
+        <w:rPr>
+          <w:rStyle w:val="SpecialCharTok"/>
+        </w:rPr>
+        <w:t xml:space="preserve">%in%</w:t>
+      </w:r>
+      <w:r>
+        <w:rPr>
+          <w:rStyle w:val="NormalTok"/>
+        </w:rPr>
+        <w:t xml:space="preserve"> </w:t>
+      </w:r>
+      <w:r>
+        <w:rPr>
+          <w:rStyle w:val="FunctionTok"/>
+        </w:rPr>
+        <w:t xml:space="preserve">names</w:t>
+      </w:r>
+      <w:r>
+        <w:rPr>
+          <w:rStyle w:val="NormalTok"/>
+        </w:rPr>
+        <w:t xml:space="preserve">(map_themes)) {</w:t>
+      </w:r>
+      <w:r>
+        <w:br/>
+      </w:r>
+      <w:r>
+        <w:rPr>
+          <w:rStyle w:val="NormalTok"/>
+        </w:rPr>
+        <w:t xml:space="preserve">    </w:t>
+      </w:r>
+      <w:r>
+        <w:rPr>
+          <w:rStyle w:val="FunctionTok"/>
+        </w:rPr>
+        <w:t xml:space="preserve">stop</w:t>
+      </w:r>
+      <w:r>
+        <w:rPr>
+          <w:rStyle w:val="NormalTok"/>
+        </w:rPr>
+        <w:t xml:space="preserve">(</w:t>
+      </w:r>
+      <w:r>
+        <w:rPr>
+          <w:rStyle w:val="FunctionTok"/>
+        </w:rPr>
+        <w:t xml:space="preserve">paste</w:t>
+      </w:r>
+      <w:r>
+        <w:rPr>
+          <w:rStyle w:val="NormalTok"/>
+        </w:rPr>
+        <w:t xml:space="preserve">(</w:t>
+      </w:r>
+      <w:r>
+        <w:rPr>
+          <w:rStyle w:val="StringTok"/>
+        </w:rPr>
+        <w:t xml:space="preserve">"Valid Overture types are:"</w:t>
+      </w:r>
+      <w:r>
+        <w:rPr>
+          <w:rStyle w:val="NormalTok"/>
+        </w:rPr>
+        <w:t xml:space="preserve">, </w:t>
+      </w:r>
+      <w:r>
+        <w:rPr>
+          <w:rStyle w:val="FunctionTok"/>
+        </w:rPr>
+        <w:t xml:space="preserve">paste</w:t>
+      </w:r>
+      <w:r>
+        <w:rPr>
+          <w:rStyle w:val="NormalTok"/>
+        </w:rPr>
+        <w:t xml:space="preserve">(</w:t>
+      </w:r>
+      <w:r>
+        <w:rPr>
+          <w:rStyle w:val="FunctionTok"/>
+        </w:rPr>
+        <w:t xml:space="preserve">names</w:t>
+      </w:r>
+      <w:r>
+        <w:rPr>
+          <w:rStyle w:val="NormalTok"/>
+        </w:rPr>
+        <w:t xml:space="preserve">(map_themes), </w:t>
+      </w:r>
+      <w:r>
+        <w:rPr>
+          <w:rStyle w:val="AttributeTok"/>
+        </w:rPr>
+        <w:t xml:space="preserve">collapse =</w:t>
+      </w:r>
+      <w:r>
+        <w:rPr>
+          <w:rStyle w:val="NormalTok"/>
+        </w:rPr>
+        <w:t xml:space="preserve"> </w:t>
+      </w:r>
+      <w:r>
+        <w:rPr>
+          <w:rStyle w:val="StringTok"/>
+        </w:rPr>
+        <w:t xml:space="preserve">", "</w:t>
+      </w:r>
+      <w:r>
+        <w:rPr>
+          <w:rStyle w:val="NormalTok"/>
+        </w:rPr>
+        <w:t xml:space="preserve">)))</w:t>
+      </w:r>
+      <w:r>
+        <w:br/>
+      </w:r>
+      <w:r>
+        <w:rPr>
+          <w:rStyle w:val="NormalTok"/>
+        </w:rPr>
+        <w:t xml:space="preserve">  }</w:t>
+      </w:r>
+      <w:r>
+        <w:br/>
+      </w:r>
+      <w:r>
+        <w:br/>
+      </w:r>
+      <w:r>
+        <w:rPr>
+          <w:rStyle w:val="NormalTok"/>
+        </w:rPr>
+        <w:t xml:space="preserve">  </w:t>
+      </w:r>
+      <w:r>
+        <w:rPr>
           <w:rStyle w:val="CommentTok"/>
         </w:rPr>
-        <w:t xml:space="preserve"># Validate overture_type</w:t>
+        <w:t xml:space="preserve"># Configure S3 path</w:t>
+      </w:r>
+      <w:r>
+        <w:br/>
+      </w:r>
+      <w:r>
+        <w:rPr>
+          <w:rStyle w:val="NormalTok"/>
+        </w:rPr>
+        <w:t xml:space="preserve">  s3_region </w:t>
+      </w:r>
+      <w:r>
+        <w:rPr>
+          <w:rStyle w:val="OtherTok"/>
+        </w:rPr>
+        <w:t xml:space="preserve">&lt;-</w:t>
+      </w:r>
+      <w:r>
+        <w:rPr>
+          <w:rStyle w:val="NormalTok"/>
+        </w:rPr>
+        <w:t xml:space="preserve"> </w:t>
+      </w:r>
+      <w:r>
+        <w:rPr>
+          <w:rStyle w:val="StringTok"/>
+        </w:rPr>
+        <w:t xml:space="preserve">"us-west-2"</w:t>
+      </w:r>
+      <w:r>
+        <w:br/>
+      </w:r>
+      <w:r>
+        <w:rPr>
+          <w:rStyle w:val="NormalTok"/>
+        </w:rPr>
+        <w:t xml:space="preserve">  base_url </w:t>
+      </w:r>
+      <w:r>
+        <w:rPr>
+          <w:rStyle w:val="OtherTok"/>
+        </w:rPr>
+        <w:t xml:space="preserve">&lt;-</w:t>
+      </w:r>
+      <w:r>
+        <w:rPr>
+          <w:rStyle w:val="NormalTok"/>
+        </w:rPr>
+        <w:t xml:space="preserve"> </w:t>
+      </w:r>
+      <w:r>
+        <w:rPr>
+          <w:rStyle w:val="FunctionTok"/>
+        </w:rPr>
+        <w:t xml:space="preserve">sprintf</w:t>
+      </w:r>
+      <w:r>
+        <w:rPr>
+          <w:rStyle w:val="NormalTok"/>
+        </w:rPr>
+        <w:t xml:space="preserve">(</w:t>
+      </w:r>
+      <w:r>
+        <w:rPr>
+          <w:rStyle w:val="StringTok"/>
+        </w:rPr>
+        <w:t xml:space="preserve">"s3://overturemaps-%s/release"</w:t>
+      </w:r>
+      <w:r>
+        <w:rPr>
+          <w:rStyle w:val="NormalTok"/>
+        </w:rPr>
+        <w:t xml:space="preserve">, s3_region)</w:t>
+      </w:r>
+      <w:r>
+        <w:br/>
+      </w:r>
+      <w:r>
+        <w:rPr>
+          <w:rStyle w:val="NormalTok"/>
+        </w:rPr>
+        <w:t xml:space="preserve">  version </w:t>
+      </w:r>
+      <w:r>
+        <w:rPr>
+          <w:rStyle w:val="OtherTok"/>
+        </w:rPr>
+        <w:t xml:space="preserve">&lt;-</w:t>
+      </w:r>
+      <w:r>
+        <w:rPr>
+          <w:rStyle w:val="NormalTok"/>
+        </w:rPr>
+        <w:t xml:space="preserve"> </w:t>
+      </w:r>
+      <w:r>
+        <w:rPr>
+          <w:rStyle w:val="StringTok"/>
+        </w:rPr>
+        <w:t xml:space="preserve">"2024-04-16-beta.0"</w:t>
+      </w:r>
+      <w:r>
+        <w:br/>
+      </w:r>
+      <w:r>
+        <w:rPr>
+          <w:rStyle w:val="NormalTok"/>
+        </w:rPr>
+        <w:t xml:space="preserve">  theme </w:t>
+      </w:r>
+      <w:r>
+        <w:rPr>
+          <w:rStyle w:val="OtherTok"/>
+        </w:rPr>
+        <w:t xml:space="preserve">&lt;-</w:t>
+      </w:r>
+      <w:r>
+        <w:rPr>
+          <w:rStyle w:val="NormalTok"/>
+        </w:rPr>
+        <w:t xml:space="preserve"> map_themes[[overture_type]]</w:t>
+      </w:r>
+      <w:r>
+        <w:br/>
+      </w:r>
+      <w:r>
+        <w:rPr>
+          <w:rStyle w:val="NormalTok"/>
+        </w:rPr>
+        <w:t xml:space="preserve">  remote_path </w:t>
+      </w:r>
+      <w:r>
+        <w:rPr>
+          <w:rStyle w:val="OtherTok"/>
+        </w:rPr>
+        <w:t xml:space="preserve">&lt;-</w:t>
+      </w:r>
+      <w:r>
+        <w:rPr>
+          <w:rStyle w:val="NormalTok"/>
+        </w:rPr>
+        <w:t xml:space="preserve"> </w:t>
+      </w:r>
+      <w:r>
+        <w:rPr>
+          <w:rStyle w:val="FunctionTok"/>
+        </w:rPr>
+        <w:t xml:space="preserve">sprintf</w:t>
+      </w:r>
+      <w:r>
+        <w:rPr>
+          <w:rStyle w:val="NormalTok"/>
+        </w:rPr>
+        <w:t xml:space="preserve">(</w:t>
+      </w:r>
+      <w:r>
+        <w:rPr>
+          <w:rStyle w:val="StringTok"/>
+        </w:rPr>
+        <w:t xml:space="preserve">"%s/%s/theme=%s/type=%s/*"</w:t>
+      </w:r>
+      <w:r>
+        <w:rPr>
+          <w:rStyle w:val="NormalTok"/>
+        </w:rPr>
+        <w:t xml:space="preserve">, base_url, version, theme, overture_type)</w:t>
+      </w:r>
+      <w:r>
+        <w:br/>
       </w:r>
       <w:r>
         <w:br/>
@@ -1924,33 +2260,270 @@
       </w:r>
       <w:r>
         <w:rPr>
-          <w:rStyle w:val="ControlFlowTok"/>
-        </w:rPr>
-        <w:t xml:space="preserve">if</w:t>
-      </w:r>
-      <w:r>
-        <w:rPr>
-          <w:rStyle w:val="NormalTok"/>
-        </w:rPr>
-        <w:t xml:space="preserve"> (</w:t>
+          <w:rStyle w:val="CommentTok"/>
+        </w:rPr>
+        <w:t xml:space="preserve"># Connect to DuckDB and install extensions</w:t>
+      </w:r>
+      <w:r>
+        <w:br/>
+      </w:r>
+      <w:r>
+        <w:rPr>
+          <w:rStyle w:val="NormalTok"/>
+        </w:rPr>
+        <w:t xml:space="preserve">  conn </w:t>
+      </w:r>
+      <w:r>
+        <w:rPr>
+          <w:rStyle w:val="OtherTok"/>
+        </w:rPr>
+        <w:t xml:space="preserve">&lt;-</w:t>
+      </w:r>
+      <w:r>
+        <w:rPr>
+          <w:rStyle w:val="NormalTok"/>
+        </w:rPr>
+        <w:t xml:space="preserve"> </w:t>
+      </w:r>
+      <w:r>
+        <w:rPr>
+          <w:rStyle w:val="FunctionTok"/>
+        </w:rPr>
+        <w:t xml:space="preserve">dbConnect</w:t>
+      </w:r>
+      <w:r>
+        <w:rPr>
+          <w:rStyle w:val="NormalTok"/>
+        </w:rPr>
+        <w:t xml:space="preserve">(duckdb</w:t>
       </w:r>
       <w:r>
         <w:rPr>
           <w:rStyle w:val="SpecialCharTok"/>
         </w:rPr>
-        <w:t xml:space="preserve">!</w:t>
-      </w:r>
-      <w:r>
-        <w:rPr>
-          <w:rStyle w:val="NormalTok"/>
-        </w:rPr>
-        <w:t xml:space="preserve">overture_type </w:t>
-      </w:r>
-      <w:r>
-        <w:rPr>
-          <w:rStyle w:val="SpecialCharTok"/>
-        </w:rPr>
-        <w:t xml:space="preserve">%in%</w:t>
+        <w:t xml:space="preserve">::</w:t>
+      </w:r>
+      <w:r>
+        <w:rPr>
+          <w:rStyle w:val="FunctionTok"/>
+        </w:rPr>
+        <w:t xml:space="preserve">duckdb</w:t>
+      </w:r>
+      <w:r>
+        <w:rPr>
+          <w:rStyle w:val="NormalTok"/>
+        </w:rPr>
+        <w:t xml:space="preserve">())</w:t>
+      </w:r>
+      <w:r>
+        <w:br/>
+      </w:r>
+      <w:r>
+        <w:rPr>
+          <w:rStyle w:val="NormalTok"/>
+        </w:rPr>
+        <w:t xml:space="preserve">  </w:t>
+      </w:r>
+      <w:r>
+        <w:rPr>
+          <w:rStyle w:val="FunctionTok"/>
+        </w:rPr>
+        <w:t xml:space="preserve">dbExecute</w:t>
+      </w:r>
+      <w:r>
+        <w:rPr>
+          <w:rStyle w:val="NormalTok"/>
+        </w:rPr>
+        <w:t xml:space="preserve">(conn, </w:t>
+      </w:r>
+      <w:r>
+        <w:rPr>
+          <w:rStyle w:val="StringTok"/>
+        </w:rPr>
+        <w:t xml:space="preserve">"INSTALL httpfs;"</w:t>
+      </w:r>
+      <w:r>
+        <w:rPr>
+          <w:rStyle w:val="NormalTok"/>
+        </w:rPr>
+        <w:t xml:space="preserve">)</w:t>
+      </w:r>
+      <w:r>
+        <w:br/>
+      </w:r>
+      <w:r>
+        <w:rPr>
+          <w:rStyle w:val="NormalTok"/>
+        </w:rPr>
+        <w:t xml:space="preserve">  </w:t>
+      </w:r>
+      <w:r>
+        <w:rPr>
+          <w:rStyle w:val="FunctionTok"/>
+        </w:rPr>
+        <w:t xml:space="preserve">dbExecute</w:t>
+      </w:r>
+      <w:r>
+        <w:rPr>
+          <w:rStyle w:val="NormalTok"/>
+        </w:rPr>
+        <w:t xml:space="preserve">(conn, </w:t>
+      </w:r>
+      <w:r>
+        <w:rPr>
+          <w:rStyle w:val="StringTok"/>
+        </w:rPr>
+        <w:t xml:space="preserve">"INSTALL spatial;"</w:t>
+      </w:r>
+      <w:r>
+        <w:rPr>
+          <w:rStyle w:val="NormalTok"/>
+        </w:rPr>
+        <w:t xml:space="preserve">)</w:t>
+      </w:r>
+      <w:r>
+        <w:br/>
+      </w:r>
+      <w:r>
+        <w:rPr>
+          <w:rStyle w:val="NormalTok"/>
+        </w:rPr>
+        <w:t xml:space="preserve">  </w:t>
+      </w:r>
+      <w:r>
+        <w:rPr>
+          <w:rStyle w:val="FunctionTok"/>
+        </w:rPr>
+        <w:t xml:space="preserve">dbExecute</w:t>
+      </w:r>
+      <w:r>
+        <w:rPr>
+          <w:rStyle w:val="NormalTok"/>
+        </w:rPr>
+        <w:t xml:space="preserve">(conn, </w:t>
+      </w:r>
+      <w:r>
+        <w:rPr>
+          <w:rStyle w:val="StringTok"/>
+        </w:rPr>
+        <w:t xml:space="preserve">"LOAD httpfs;"</w:t>
+      </w:r>
+      <w:r>
+        <w:rPr>
+          <w:rStyle w:val="NormalTok"/>
+        </w:rPr>
+        <w:t xml:space="preserve">)</w:t>
+      </w:r>
+      <w:r>
+        <w:br/>
+      </w:r>
+      <w:r>
+        <w:rPr>
+          <w:rStyle w:val="NormalTok"/>
+        </w:rPr>
+        <w:t xml:space="preserve">  </w:t>
+      </w:r>
+      <w:r>
+        <w:rPr>
+          <w:rStyle w:val="FunctionTok"/>
+        </w:rPr>
+        <w:t xml:space="preserve">dbExecute</w:t>
+      </w:r>
+      <w:r>
+        <w:rPr>
+          <w:rStyle w:val="NormalTok"/>
+        </w:rPr>
+        <w:t xml:space="preserve">(conn, </w:t>
+      </w:r>
+      <w:r>
+        <w:rPr>
+          <w:rStyle w:val="StringTok"/>
+        </w:rPr>
+        <w:t xml:space="preserve">"LOAD spatial;"</w:t>
+      </w:r>
+      <w:r>
+        <w:rPr>
+          <w:rStyle w:val="NormalTok"/>
+        </w:rPr>
+        <w:t xml:space="preserve">)</w:t>
+      </w:r>
+      <w:r>
+        <w:br/>
+      </w:r>
+      <w:r>
+        <w:rPr>
+          <w:rStyle w:val="NormalTok"/>
+        </w:rPr>
+        <w:t xml:space="preserve">  </w:t>
+      </w:r>
+      <w:r>
+        <w:rPr>
+          <w:rStyle w:val="FunctionTok"/>
+        </w:rPr>
+        <w:t xml:space="preserve">dbExecute</w:t>
+      </w:r>
+      <w:r>
+        <w:rPr>
+          <w:rStyle w:val="NormalTok"/>
+        </w:rPr>
+        <w:t xml:space="preserve">(conn, </w:t>
+      </w:r>
+      <w:r>
+        <w:rPr>
+          <w:rStyle w:val="FunctionTok"/>
+        </w:rPr>
+        <w:t xml:space="preserve">sprintf</w:t>
+      </w:r>
+      <w:r>
+        <w:rPr>
+          <w:rStyle w:val="NormalTok"/>
+        </w:rPr>
+        <w:t xml:space="preserve">(</w:t>
+      </w:r>
+      <w:r>
+        <w:rPr>
+          <w:rStyle w:val="StringTok"/>
+        </w:rPr>
+        <w:t xml:space="preserve">"SET s3_region='%s';"</w:t>
+      </w:r>
+      <w:r>
+        <w:rPr>
+          <w:rStyle w:val="NormalTok"/>
+        </w:rPr>
+        <w:t xml:space="preserve">, s3_region))</w:t>
+      </w:r>
+      <w:r>
+        <w:br/>
+      </w:r>
+      <w:r>
+        <w:br/>
+      </w:r>
+      <w:r>
+        <w:rPr>
+          <w:rStyle w:val="NormalTok"/>
+        </w:rPr>
+        <w:t xml:space="preserve">  </w:t>
+      </w:r>
+      <w:r>
+        <w:rPr>
+          <w:rStyle w:val="CommentTok"/>
+        </w:rPr>
+        <w:t xml:space="preserve"># Create view and execute spatial query</w:t>
+      </w:r>
+      <w:r>
+        <w:br/>
+      </w:r>
+      <w:r>
+        <w:rPr>
+          <w:rStyle w:val="NormalTok"/>
+        </w:rPr>
+        <w:t xml:space="preserve">  read_parquet </w:t>
+      </w:r>
+      <w:r>
+        <w:rPr>
+          <w:rStyle w:val="OtherTok"/>
+        </w:rPr>
+        <w:t xml:space="preserve">&lt;-</w:t>
       </w:r>
       <w:r>
         <w:rPr>
@@ -1962,28 +2535,52 @@
         <w:rPr>
           <w:rStyle w:val="FunctionTok"/>
         </w:rPr>
-        <w:t xml:space="preserve">names</w:t>
-      </w:r>
-      <w:r>
-        <w:rPr>
-          <w:rStyle w:val="NormalTok"/>
-        </w:rPr>
-        <w:t xml:space="preserve">(map_themes)) {</w:t>
-      </w:r>
-      <w:r>
-        <w:br/>
-      </w:r>
-      <w:r>
-        <w:rPr>
-          <w:rStyle w:val="NormalTok"/>
-        </w:rPr>
-        <w:t xml:space="preserve">    </w:t>
+        <w:t xml:space="preserve">sprintf</w:t>
+      </w:r>
+      <w:r>
+        <w:rPr>
+          <w:rStyle w:val="NormalTok"/>
+        </w:rPr>
+        <w:t xml:space="preserve">(</w:t>
+      </w:r>
+      <w:r>
+        <w:rPr>
+          <w:rStyle w:val="StringTok"/>
+        </w:rPr>
+        <w:t xml:space="preserve">"read_parquet('%s', filename=TRUE, hive_partitioning=1);"</w:t>
+      </w:r>
+      <w:r>
+        <w:rPr>
+          <w:rStyle w:val="NormalTok"/>
+        </w:rPr>
+        <w:t xml:space="preserve">, remote_path)</w:t>
+      </w:r>
+      <w:r>
+        <w:br/>
+      </w:r>
+      <w:r>
+        <w:rPr>
+          <w:rStyle w:val="NormalTok"/>
+        </w:rPr>
+        <w:t xml:space="preserve">  </w:t>
       </w:r>
       <w:r>
         <w:rPr>
           <w:rStyle w:val="FunctionTok"/>
         </w:rPr>
-        <w:t xml:space="preserve">stop</w:t>
+        <w:t xml:space="preserve">dbExecute</w:t>
+      </w:r>
+      <w:r>
+        <w:rPr>
+          <w:rStyle w:val="NormalTok"/>
+        </w:rPr>
+        <w:t xml:space="preserve">(conn, </w:t>
+      </w:r>
+      <w:r>
+        <w:rPr>
+          <w:rStyle w:val="FunctionTok"/>
+        </w:rPr>
+        <w:t xml:space="preserve">sprintf</w:t>
       </w:r>
       <w:r>
         <w:rPr>
@@ -1993,9 +2590,45 @@
       </w:r>
       <w:r>
         <w:rPr>
+          <w:rStyle w:val="StringTok"/>
+        </w:rPr>
+        <w:t xml:space="preserve">"CREATE OR REPLACE VIEW data_view AS SELECT * FROM %s"</w:t>
+      </w:r>
+      <w:r>
+        <w:rPr>
+          <w:rStyle w:val="NormalTok"/>
+        </w:rPr>
+        <w:t xml:space="preserve">, read_parquet))</w:t>
+      </w:r>
+      <w:r>
+        <w:br/>
+      </w:r>
+      <w:r>
+        <w:br/>
+      </w:r>
+      <w:r>
+        <w:rPr>
+          <w:rStyle w:val="NormalTok"/>
+        </w:rPr>
+        <w:t xml:space="preserve">  query </w:t>
+      </w:r>
+      <w:r>
+        <w:rPr>
+          <w:rStyle w:val="OtherTok"/>
+        </w:rPr>
+        <w:t xml:space="preserve">&lt;-</w:t>
+      </w:r>
+      <w:r>
+        <w:rPr>
+          <w:rStyle w:val="NormalTok"/>
+        </w:rPr>
+        <w:t xml:space="preserve"> </w:t>
+      </w:r>
+      <w:r>
+        <w:rPr>
           <w:rStyle w:val="FunctionTok"/>
         </w:rPr>
-        <w:t xml:space="preserve">paste</w:t>
+        <w:t xml:space="preserve">sprintf</w:t>
       </w:r>
       <w:r>
         <w:rPr>
@@ -2007,672 +2640,6 @@
         <w:rPr>
           <w:rStyle w:val="StringTok"/>
         </w:rPr>
-        <w:t xml:space="preserve">"Valid Overture types are:"</w:t>
-      </w:r>
-      <w:r>
-        <w:rPr>
-          <w:rStyle w:val="NormalTok"/>
-        </w:rPr>
-        <w:t xml:space="preserve">, </w:t>
-      </w:r>
-      <w:r>
-        <w:rPr>
-          <w:rStyle w:val="FunctionTok"/>
-        </w:rPr>
-        <w:t xml:space="preserve">paste</w:t>
-      </w:r>
-      <w:r>
-        <w:rPr>
-          <w:rStyle w:val="NormalTok"/>
-        </w:rPr>
-        <w:t xml:space="preserve">(</w:t>
-      </w:r>
-      <w:r>
-        <w:rPr>
-          <w:rStyle w:val="FunctionTok"/>
-        </w:rPr>
-        <w:t xml:space="preserve">names</w:t>
-      </w:r>
-      <w:r>
-        <w:rPr>
-          <w:rStyle w:val="NormalTok"/>
-        </w:rPr>
-        <w:t xml:space="preserve">(map_themes), </w:t>
-      </w:r>
-      <w:r>
-        <w:rPr>
-          <w:rStyle w:val="AttributeTok"/>
-        </w:rPr>
-        <w:t xml:space="preserve">collapse =</w:t>
-      </w:r>
-      <w:r>
-        <w:rPr>
-          <w:rStyle w:val="NormalTok"/>
-        </w:rPr>
-        <w:t xml:space="preserve"> </w:t>
-      </w:r>
-      <w:r>
-        <w:rPr>
-          <w:rStyle w:val="StringTok"/>
-        </w:rPr>
-        <w:t xml:space="preserve">", "</w:t>
-      </w:r>
-      <w:r>
-        <w:rPr>
-          <w:rStyle w:val="NormalTok"/>
-        </w:rPr>
-        <w:t xml:space="preserve">)))</w:t>
-      </w:r>
-      <w:r>
-        <w:br/>
-      </w:r>
-      <w:r>
-        <w:rPr>
-          <w:rStyle w:val="NormalTok"/>
-        </w:rPr>
-        <w:t xml:space="preserve">  }</w:t>
-      </w:r>
-      <w:r>
-        <w:br/>
-      </w:r>
-      <w:r>
-        <w:rPr>
-          <w:rStyle w:val="NormalTok"/>
-        </w:rPr>
-        <w:t xml:space="preserve">  </w:t>
-      </w:r>
-      <w:r>
-        <w:br/>
-      </w:r>
-      <w:r>
-        <w:rPr>
-          <w:rStyle w:val="NormalTok"/>
-        </w:rPr>
-        <w:t xml:space="preserve">  </w:t>
-      </w:r>
-      <w:r>
-        <w:rPr>
-          <w:rStyle w:val="CommentTok"/>
-        </w:rPr>
-        <w:t xml:space="preserve"># Configure S3 path</w:t>
-      </w:r>
-      <w:r>
-        <w:br/>
-      </w:r>
-      <w:r>
-        <w:rPr>
-          <w:rStyle w:val="NormalTok"/>
-        </w:rPr>
-        <w:t xml:space="preserve">  s3_region </w:t>
-      </w:r>
-      <w:r>
-        <w:rPr>
-          <w:rStyle w:val="OtherTok"/>
-        </w:rPr>
-        <w:t xml:space="preserve">&lt;-</w:t>
-      </w:r>
-      <w:r>
-        <w:rPr>
-          <w:rStyle w:val="NormalTok"/>
-        </w:rPr>
-        <w:t xml:space="preserve"> </w:t>
-      </w:r>
-      <w:r>
-        <w:rPr>
-          <w:rStyle w:val="StringTok"/>
-        </w:rPr>
-        <w:t xml:space="preserve">"us-west-2"</w:t>
-      </w:r>
-      <w:r>
-        <w:br/>
-      </w:r>
-      <w:r>
-        <w:rPr>
-          <w:rStyle w:val="NormalTok"/>
-        </w:rPr>
-        <w:t xml:space="preserve">  base_url </w:t>
-      </w:r>
-      <w:r>
-        <w:rPr>
-          <w:rStyle w:val="OtherTok"/>
-        </w:rPr>
-        <w:t xml:space="preserve">&lt;-</w:t>
-      </w:r>
-      <w:r>
-        <w:rPr>
-          <w:rStyle w:val="NormalTok"/>
-        </w:rPr>
-        <w:t xml:space="preserve"> </w:t>
-      </w:r>
-      <w:r>
-        <w:rPr>
-          <w:rStyle w:val="FunctionTok"/>
-        </w:rPr>
-        <w:t xml:space="preserve">sprintf</w:t>
-      </w:r>
-      <w:r>
-        <w:rPr>
-          <w:rStyle w:val="NormalTok"/>
-        </w:rPr>
-        <w:t xml:space="preserve">(</w:t>
-      </w:r>
-      <w:r>
-        <w:rPr>
-          <w:rStyle w:val="StringTok"/>
-        </w:rPr>
-        <w:t xml:space="preserve">"s3://overturemaps-%s/release"</w:t>
-      </w:r>
-      <w:r>
-        <w:rPr>
-          <w:rStyle w:val="NormalTok"/>
-        </w:rPr>
-        <w:t xml:space="preserve">, s3_region)</w:t>
-      </w:r>
-      <w:r>
-        <w:br/>
-      </w:r>
-      <w:r>
-        <w:rPr>
-          <w:rStyle w:val="NormalTok"/>
-        </w:rPr>
-        <w:t xml:space="preserve">  version </w:t>
-      </w:r>
-      <w:r>
-        <w:rPr>
-          <w:rStyle w:val="OtherTok"/>
-        </w:rPr>
-        <w:t xml:space="preserve">&lt;-</w:t>
-      </w:r>
-      <w:r>
-        <w:rPr>
-          <w:rStyle w:val="NormalTok"/>
-        </w:rPr>
-        <w:t xml:space="preserve"> </w:t>
-      </w:r>
-      <w:r>
-        <w:rPr>
-          <w:rStyle w:val="StringTok"/>
-        </w:rPr>
-        <w:t xml:space="preserve">"2024-04-16-beta.0"</w:t>
-      </w:r>
-      <w:r>
-        <w:br/>
-      </w:r>
-      <w:r>
-        <w:rPr>
-          <w:rStyle w:val="NormalTok"/>
-        </w:rPr>
-        <w:t xml:space="preserve">  theme </w:t>
-      </w:r>
-      <w:r>
-        <w:rPr>
-          <w:rStyle w:val="OtherTok"/>
-        </w:rPr>
-        <w:t xml:space="preserve">&lt;-</w:t>
-      </w:r>
-      <w:r>
-        <w:rPr>
-          <w:rStyle w:val="NormalTok"/>
-        </w:rPr>
-        <w:t xml:space="preserve"> map_themes[[overture_type]]</w:t>
-      </w:r>
-      <w:r>
-        <w:br/>
-      </w:r>
-      <w:r>
-        <w:rPr>
-          <w:rStyle w:val="NormalTok"/>
-        </w:rPr>
-        <w:t xml:space="preserve">  remote_path </w:t>
-      </w:r>
-      <w:r>
-        <w:rPr>
-          <w:rStyle w:val="OtherTok"/>
-        </w:rPr>
-        <w:t xml:space="preserve">&lt;-</w:t>
-      </w:r>
-      <w:r>
-        <w:rPr>
-          <w:rStyle w:val="NormalTok"/>
-        </w:rPr>
-        <w:t xml:space="preserve"> </w:t>
-      </w:r>
-      <w:r>
-        <w:rPr>
-          <w:rStyle w:val="FunctionTok"/>
-        </w:rPr>
-        <w:t xml:space="preserve">sprintf</w:t>
-      </w:r>
-      <w:r>
-        <w:rPr>
-          <w:rStyle w:val="NormalTok"/>
-        </w:rPr>
-        <w:t xml:space="preserve">(</w:t>
-      </w:r>
-      <w:r>
-        <w:rPr>
-          <w:rStyle w:val="StringTok"/>
-        </w:rPr>
-        <w:t xml:space="preserve">"%s/%s/theme=%s/type=%s/*"</w:t>
-      </w:r>
-      <w:r>
-        <w:rPr>
-          <w:rStyle w:val="NormalTok"/>
-        </w:rPr>
-        <w:t xml:space="preserve">, base_url, version, theme, overture_type)</w:t>
-      </w:r>
-      <w:r>
-        <w:br/>
-      </w:r>
-      <w:r>
-        <w:rPr>
-          <w:rStyle w:val="NormalTok"/>
-        </w:rPr>
-        <w:t xml:space="preserve">  </w:t>
-      </w:r>
-      <w:r>
-        <w:br/>
-      </w:r>
-      <w:r>
-        <w:rPr>
-          <w:rStyle w:val="NormalTok"/>
-        </w:rPr>
-        <w:t xml:space="preserve">  </w:t>
-      </w:r>
-      <w:r>
-        <w:rPr>
-          <w:rStyle w:val="CommentTok"/>
-        </w:rPr>
-        <w:t xml:space="preserve"># Connect to DuckDB and install extensions</w:t>
-      </w:r>
-      <w:r>
-        <w:br/>
-      </w:r>
-      <w:r>
-        <w:rPr>
-          <w:rStyle w:val="NormalTok"/>
-        </w:rPr>
-        <w:t xml:space="preserve">  conn </w:t>
-      </w:r>
-      <w:r>
-        <w:rPr>
-          <w:rStyle w:val="OtherTok"/>
-        </w:rPr>
-        <w:t xml:space="preserve">&lt;-</w:t>
-      </w:r>
-      <w:r>
-        <w:rPr>
-          <w:rStyle w:val="NormalTok"/>
-        </w:rPr>
-        <w:t xml:space="preserve"> </w:t>
-      </w:r>
-      <w:r>
-        <w:rPr>
-          <w:rStyle w:val="FunctionTok"/>
-        </w:rPr>
-        <w:t xml:space="preserve">dbConnect</w:t>
-      </w:r>
-      <w:r>
-        <w:rPr>
-          <w:rStyle w:val="NormalTok"/>
-        </w:rPr>
-        <w:t xml:space="preserve">(duckdb</w:t>
-      </w:r>
-      <w:r>
-        <w:rPr>
-          <w:rStyle w:val="SpecialCharTok"/>
-        </w:rPr>
-        <w:t xml:space="preserve">::</w:t>
-      </w:r>
-      <w:r>
-        <w:rPr>
-          <w:rStyle w:val="FunctionTok"/>
-        </w:rPr>
-        <w:t xml:space="preserve">duckdb</w:t>
-      </w:r>
-      <w:r>
-        <w:rPr>
-          <w:rStyle w:val="NormalTok"/>
-        </w:rPr>
-        <w:t xml:space="preserve">())</w:t>
-      </w:r>
-      <w:r>
-        <w:br/>
-      </w:r>
-      <w:r>
-        <w:rPr>
-          <w:rStyle w:val="NormalTok"/>
-        </w:rPr>
-        <w:t xml:space="preserve">  </w:t>
-      </w:r>
-      <w:r>
-        <w:rPr>
-          <w:rStyle w:val="FunctionTok"/>
-        </w:rPr>
-        <w:t xml:space="preserve">dbExecute</w:t>
-      </w:r>
-      <w:r>
-        <w:rPr>
-          <w:rStyle w:val="NormalTok"/>
-        </w:rPr>
-        <w:t xml:space="preserve">(conn, </w:t>
-      </w:r>
-      <w:r>
-        <w:rPr>
-          <w:rStyle w:val="StringTok"/>
-        </w:rPr>
-        <w:t xml:space="preserve">"INSTALL httpfs;"</w:t>
-      </w:r>
-      <w:r>
-        <w:rPr>
-          <w:rStyle w:val="NormalTok"/>
-        </w:rPr>
-        <w:t xml:space="preserve">)</w:t>
-      </w:r>
-      <w:r>
-        <w:br/>
-      </w:r>
-      <w:r>
-        <w:rPr>
-          <w:rStyle w:val="NormalTok"/>
-        </w:rPr>
-        <w:t xml:space="preserve">  </w:t>
-      </w:r>
-      <w:r>
-        <w:rPr>
-          <w:rStyle w:val="FunctionTok"/>
-        </w:rPr>
-        <w:t xml:space="preserve">dbExecute</w:t>
-      </w:r>
-      <w:r>
-        <w:rPr>
-          <w:rStyle w:val="NormalTok"/>
-        </w:rPr>
-        <w:t xml:space="preserve">(conn, </w:t>
-      </w:r>
-      <w:r>
-        <w:rPr>
-          <w:rStyle w:val="StringTok"/>
-        </w:rPr>
-        <w:t xml:space="preserve">"INSTALL spatial;"</w:t>
-      </w:r>
-      <w:r>
-        <w:rPr>
-          <w:rStyle w:val="NormalTok"/>
-        </w:rPr>
-        <w:t xml:space="preserve">)</w:t>
-      </w:r>
-      <w:r>
-        <w:br/>
-      </w:r>
-      <w:r>
-        <w:rPr>
-          <w:rStyle w:val="NormalTok"/>
-        </w:rPr>
-        <w:t xml:space="preserve">  </w:t>
-      </w:r>
-      <w:r>
-        <w:rPr>
-          <w:rStyle w:val="FunctionTok"/>
-        </w:rPr>
-        <w:t xml:space="preserve">dbExecute</w:t>
-      </w:r>
-      <w:r>
-        <w:rPr>
-          <w:rStyle w:val="NormalTok"/>
-        </w:rPr>
-        <w:t xml:space="preserve">(conn, </w:t>
-      </w:r>
-      <w:r>
-        <w:rPr>
-          <w:rStyle w:val="StringTok"/>
-        </w:rPr>
-        <w:t xml:space="preserve">"LOAD httpfs;"</w:t>
-      </w:r>
-      <w:r>
-        <w:rPr>
-          <w:rStyle w:val="NormalTok"/>
-        </w:rPr>
-        <w:t xml:space="preserve">)</w:t>
-      </w:r>
-      <w:r>
-        <w:br/>
-      </w:r>
-      <w:r>
-        <w:rPr>
-          <w:rStyle w:val="NormalTok"/>
-        </w:rPr>
-        <w:t xml:space="preserve">  </w:t>
-      </w:r>
-      <w:r>
-        <w:rPr>
-          <w:rStyle w:val="FunctionTok"/>
-        </w:rPr>
-        <w:t xml:space="preserve">dbExecute</w:t>
-      </w:r>
-      <w:r>
-        <w:rPr>
-          <w:rStyle w:val="NormalTok"/>
-        </w:rPr>
-        <w:t xml:space="preserve">(conn, </w:t>
-      </w:r>
-      <w:r>
-        <w:rPr>
-          <w:rStyle w:val="StringTok"/>
-        </w:rPr>
-        <w:t xml:space="preserve">"LOAD spatial;"</w:t>
-      </w:r>
-      <w:r>
-        <w:rPr>
-          <w:rStyle w:val="NormalTok"/>
-        </w:rPr>
-        <w:t xml:space="preserve">)</w:t>
-      </w:r>
-      <w:r>
-        <w:br/>
-      </w:r>
-      <w:r>
-        <w:rPr>
-          <w:rStyle w:val="NormalTok"/>
-        </w:rPr>
-        <w:t xml:space="preserve">  </w:t>
-      </w:r>
-      <w:r>
-        <w:rPr>
-          <w:rStyle w:val="FunctionTok"/>
-        </w:rPr>
-        <w:t xml:space="preserve">dbExecute</w:t>
-      </w:r>
-      <w:r>
-        <w:rPr>
-          <w:rStyle w:val="NormalTok"/>
-        </w:rPr>
-        <w:t xml:space="preserve">(conn, </w:t>
-      </w:r>
-      <w:r>
-        <w:rPr>
-          <w:rStyle w:val="FunctionTok"/>
-        </w:rPr>
-        <w:t xml:space="preserve">sprintf</w:t>
-      </w:r>
-      <w:r>
-        <w:rPr>
-          <w:rStyle w:val="NormalTok"/>
-        </w:rPr>
-        <w:t xml:space="preserve">(</w:t>
-      </w:r>
-      <w:r>
-        <w:rPr>
-          <w:rStyle w:val="StringTok"/>
-        </w:rPr>
-        <w:t xml:space="preserve">"SET s3_region='%s';"</w:t>
-      </w:r>
-      <w:r>
-        <w:rPr>
-          <w:rStyle w:val="NormalTok"/>
-        </w:rPr>
-        <w:t xml:space="preserve">, s3_region))</w:t>
-      </w:r>
-      <w:r>
-        <w:br/>
-      </w:r>
-      <w:r>
-        <w:rPr>
-          <w:rStyle w:val="NormalTok"/>
-        </w:rPr>
-        <w:t xml:space="preserve">  </w:t>
-      </w:r>
-      <w:r>
-        <w:br/>
-      </w:r>
-      <w:r>
-        <w:rPr>
-          <w:rStyle w:val="NormalTok"/>
-        </w:rPr>
-        <w:t xml:space="preserve">  </w:t>
-      </w:r>
-      <w:r>
-        <w:rPr>
-          <w:rStyle w:val="CommentTok"/>
-        </w:rPr>
-        <w:t xml:space="preserve"># Create view and execute spatial query</w:t>
-      </w:r>
-      <w:r>
-        <w:br/>
-      </w:r>
-      <w:r>
-        <w:rPr>
-          <w:rStyle w:val="NormalTok"/>
-        </w:rPr>
-        <w:t xml:space="preserve">  read_parquet </w:t>
-      </w:r>
-      <w:r>
-        <w:rPr>
-          <w:rStyle w:val="OtherTok"/>
-        </w:rPr>
-        <w:t xml:space="preserve">&lt;-</w:t>
-      </w:r>
-      <w:r>
-        <w:rPr>
-          <w:rStyle w:val="NormalTok"/>
-        </w:rPr>
-        <w:t xml:space="preserve"> </w:t>
-      </w:r>
-      <w:r>
-        <w:rPr>
-          <w:rStyle w:val="FunctionTok"/>
-        </w:rPr>
-        <w:t xml:space="preserve">sprintf</w:t>
-      </w:r>
-      <w:r>
-        <w:rPr>
-          <w:rStyle w:val="NormalTok"/>
-        </w:rPr>
-        <w:t xml:space="preserve">(</w:t>
-      </w:r>
-      <w:r>
-        <w:rPr>
-          <w:rStyle w:val="StringTok"/>
-        </w:rPr>
-        <w:t xml:space="preserve">"read_parquet('%s', filename=TRUE, hive_partitioning=1);"</w:t>
-      </w:r>
-      <w:r>
-        <w:rPr>
-          <w:rStyle w:val="NormalTok"/>
-        </w:rPr>
-        <w:t xml:space="preserve">, remote_path)</w:t>
-      </w:r>
-      <w:r>
-        <w:br/>
-      </w:r>
-      <w:r>
-        <w:rPr>
-          <w:rStyle w:val="NormalTok"/>
-        </w:rPr>
-        <w:t xml:space="preserve">  </w:t>
-      </w:r>
-      <w:r>
-        <w:rPr>
-          <w:rStyle w:val="FunctionTok"/>
-        </w:rPr>
-        <w:t xml:space="preserve">dbExecute</w:t>
-      </w:r>
-      <w:r>
-        <w:rPr>
-          <w:rStyle w:val="NormalTok"/>
-        </w:rPr>
-        <w:t xml:space="preserve">(conn, </w:t>
-      </w:r>
-      <w:r>
-        <w:rPr>
-          <w:rStyle w:val="FunctionTok"/>
-        </w:rPr>
-        <w:t xml:space="preserve">sprintf</w:t>
-      </w:r>
-      <w:r>
-        <w:rPr>
-          <w:rStyle w:val="NormalTok"/>
-        </w:rPr>
-        <w:t xml:space="preserve">(</w:t>
-      </w:r>
-      <w:r>
-        <w:rPr>
-          <w:rStyle w:val="StringTok"/>
-        </w:rPr>
-        <w:t xml:space="preserve">"CREATE OR REPLACE VIEW data_view AS SELECT * FROM %s"</w:t>
-      </w:r>
-      <w:r>
-        <w:rPr>
-          <w:rStyle w:val="NormalTok"/>
-        </w:rPr>
-        <w:t xml:space="preserve">, read_parquet))</w:t>
-      </w:r>
-      <w:r>
-        <w:br/>
-      </w:r>
-      <w:r>
-        <w:rPr>
-          <w:rStyle w:val="NormalTok"/>
-        </w:rPr>
-        <w:t xml:space="preserve">  </w:t>
-      </w:r>
-      <w:r>
-        <w:br/>
-      </w:r>
-      <w:r>
-        <w:rPr>
-          <w:rStyle w:val="NormalTok"/>
-        </w:rPr>
-        <w:t xml:space="preserve">  query </w:t>
-      </w:r>
-      <w:r>
-        <w:rPr>
-          <w:rStyle w:val="OtherTok"/>
-        </w:rPr>
-        <w:t xml:space="preserve">&lt;-</w:t>
-      </w:r>
-      <w:r>
-        <w:rPr>
-          <w:rStyle w:val="NormalTok"/>
-        </w:rPr>
-        <w:t xml:space="preserve"> </w:t>
-      </w:r>
-      <w:r>
-        <w:rPr>
-          <w:rStyle w:val="FunctionTok"/>
-        </w:rPr>
-        <w:t xml:space="preserve">sprintf</w:t>
-      </w:r>
-      <w:r>
-        <w:rPr>
-          <w:rStyle w:val="NormalTok"/>
-        </w:rPr>
-        <w:t xml:space="preserve">(</w:t>
-      </w:r>
-      <w:r>
-        <w:rPr>
-          <w:rStyle w:val="StringTok"/>
-        </w:rPr>
         <w:t xml:space="preserve">"</w:t>
       </w:r>
       <w:r>
@@ -2691,7 +2658,7 @@
         <w:rPr>
           <w:rStyle w:val="StringTok"/>
         </w:rPr>
-        <w:t xml:space="preserve">    FROM data_view AS data  </w:t>
+        <w:t xml:space="preserve">    FROM data_view AS data</w:t>
       </w:r>
       <w:r>
         <w:br/>
@@ -2776,12 +2743,6 @@
       </w:r>
       <w:r>
         <w:br/>
-      </w:r>
-      <w:r>
-        <w:rPr>
-          <w:rStyle w:val="NormalTok"/>
-        </w:rPr>
-        <w:t xml:space="preserve">  </w:t>
       </w:r>
       <w:r>
         <w:br/>
@@ -3001,1021 +2962,985 @@
         <w:br/>
       </w:r>
       <w:r>
+        <w:br/>
+      </w:r>
+      <w:r>
         <w:rPr>
           <w:rStyle w:val="CommentTok"/>
         </w:rPr>
+        <w:t xml:space="preserve">    Parameters</w:t>
+      </w:r>
+      <w:r>
+        <w:br/>
+      </w:r>
+      <w:r>
+        <w:rPr>
+          <w:rStyle w:val="CommentTok"/>
+        </w:rPr>
+        <w:t xml:space="preserve">    ----------</w:t>
+      </w:r>
+      <w:r>
+        <w:br/>
+      </w:r>
+      <w:r>
+        <w:rPr>
+          <w:rStyle w:val="CommentTok"/>
+        </w:rPr>
+        <w:t xml:space="preserve">    bbox : tuple</w:t>
+      </w:r>
+      <w:r>
+        <w:br/>
+      </w:r>
+      <w:r>
+        <w:rPr>
+          <w:rStyle w:val="CommentTok"/>
+        </w:rPr>
+        <w:t xml:space="preserve">        A tuple of floats representing the bounding box (xmin, ymin, xmax, ymax)</w:t>
+      </w:r>
+      <w:r>
+        <w:br/>
+      </w:r>
+      <w:r>
+        <w:rPr>
+          <w:rStyle w:val="CommentTok"/>
+        </w:rPr>
+        <w:t xml:space="preserve">        in EPSG:4326 coordinate reference system.</w:t>
+      </w:r>
+      <w:r>
+        <w:br/>
+      </w:r>
+      <w:r>
+        <w:rPr>
+          <w:rStyle w:val="CommentTok"/>
+        </w:rPr>
+        <w:t xml:space="preserve">    overture_type : str</w:t>
+      </w:r>
+      <w:r>
+        <w:br/>
+      </w:r>
+      <w:r>
+        <w:rPr>
+          <w:rStyle w:val="CommentTok"/>
+        </w:rPr>
+        <w:t xml:space="preserve">        The type of Overture data to query</w:t>
+      </w:r>
+      <w:r>
+        <w:br/>
+      </w:r>
+      <w:r>
+        <w:rPr>
+          <w:rStyle w:val="CommentTok"/>
+        </w:rPr>
+        <w:t xml:space="preserve">    dst_parquet : str or Path</w:t>
+      </w:r>
+      <w:r>
+        <w:br/>
+      </w:r>
+      <w:r>
+        <w:rPr>
+          <w:rStyle w:val="CommentTok"/>
+        </w:rPr>
+        <w:t xml:space="preserve">        The path to the output GeoParquet file.</w:t>
+      </w:r>
+      <w:r>
+        <w:br/>
+      </w:r>
+      <w:r>
+        <w:rPr>
+          <w:rStyle w:val="CommentTok"/>
+        </w:rPr>
+        <w:t xml:space="preserve">    """</w:t>
+      </w:r>
+      <w:r>
+        <w:br/>
+      </w:r>
+      <w:r>
+        <w:rPr>
+          <w:rStyle w:val="NormalTok"/>
+        </w:rPr>
         <w:t xml:space="preserve">    </w:t>
       </w:r>
       <w:r>
-        <w:br/>
+        <w:rPr>
+          <w:rStyle w:val="ControlFlowTok"/>
+        </w:rPr>
+        <w:t xml:space="preserve">if</w:t>
+      </w:r>
+      <w:r>
+        <w:rPr>
+          <w:rStyle w:val="NormalTok"/>
+        </w:rPr>
+        <w:t xml:space="preserve"> overture_type </w:t>
+      </w:r>
+      <w:r>
+        <w:rPr>
+          <w:rStyle w:val="KeywordTok"/>
+        </w:rPr>
+        <w:t xml:space="preserve">not</w:t>
+      </w:r>
+      <w:r>
+        <w:rPr>
+          <w:rStyle w:val="NormalTok"/>
+        </w:rPr>
+        <w:t xml:space="preserve"> </w:t>
+      </w:r>
+      <w:r>
+        <w:rPr>
+          <w:rStyle w:val="KeywordTok"/>
+        </w:rPr>
+        <w:t xml:space="preserve">in</w:t>
+      </w:r>
+      <w:r>
+        <w:rPr>
+          <w:rStyle w:val="NormalTok"/>
+        </w:rPr>
+        <w:t xml:space="preserve"> THEME_MAP:</w:t>
+      </w:r>
+      <w:r>
+        <w:br/>
+      </w:r>
+      <w:r>
+        <w:rPr>
+          <w:rStyle w:val="NormalTok"/>
+        </w:rPr>
+        <w:t xml:space="preserve">        </w:t>
+      </w:r>
+      <w:r>
+        <w:rPr>
+          <w:rStyle w:val="ControlFlowTok"/>
+        </w:rPr>
+        <w:t xml:space="preserve">raise</w:t>
+      </w:r>
+      <w:r>
+        <w:rPr>
+          <w:rStyle w:val="NormalTok"/>
+        </w:rPr>
+        <w:t xml:space="preserve"> </w:t>
+      </w:r>
+      <w:r>
+        <w:rPr>
+          <w:rStyle w:val="PreprocessorTok"/>
+        </w:rPr>
+        <w:t xml:space="preserve">ValueError</w:t>
+      </w:r>
+      <w:r>
+        <w:rPr>
+          <w:rStyle w:val="NormalTok"/>
+        </w:rPr>
+        <w:t xml:space="preserve">(</w:t>
+      </w:r>
+      <w:r>
+        <w:rPr>
+          <w:rStyle w:val="SpecialStringTok"/>
+        </w:rPr>
+        <w:t xml:space="preserve">f"Valid Overture types are: </w:t>
+      </w:r>
+      <w:r>
+        <w:rPr>
+          <w:rStyle w:val="SpecialCharTok"/>
+        </w:rPr>
+        <w:t xml:space="preserve">{</w:t>
+      </w:r>
+      <w:r>
+        <w:rPr>
+          <w:rStyle w:val="BuiltInTok"/>
+        </w:rPr>
+        <w:t xml:space="preserve">list</w:t>
+      </w:r>
+      <w:r>
+        <w:rPr>
+          <w:rStyle w:val="NormalTok"/>
+        </w:rPr>
+        <w:t xml:space="preserve">(THEME_MAP)</w:t>
+      </w:r>
+      <w:r>
+        <w:rPr>
+          <w:rStyle w:val="SpecialCharTok"/>
+        </w:rPr>
+        <w:t xml:space="preserve">}</w:t>
+      </w:r>
+      <w:r>
+        <w:rPr>
+          <w:rStyle w:val="SpecialStringTok"/>
+        </w:rPr>
+        <w:t xml:space="preserve">"</w:t>
+      </w:r>
+      <w:r>
+        <w:rPr>
+          <w:rStyle w:val="NormalTok"/>
+        </w:rPr>
+        <w:t xml:space="preserve">)</w:t>
+      </w:r>
+      <w:r>
+        <w:br/>
+      </w:r>
+      <w:r>
+        <w:br/>
+      </w:r>
+      <w:r>
+        <w:rPr>
+          <w:rStyle w:val="NormalTok"/>
+        </w:rPr>
+        <w:t xml:space="preserve">    </w:t>
       </w:r>
       <w:r>
         <w:rPr>
           <w:rStyle w:val="CommentTok"/>
         </w:rPr>
-        <w:t xml:space="preserve">    Parameters</w:t>
-      </w:r>
-      <w:r>
-        <w:br/>
+        <w:t xml:space="preserve"># Configure S3 connection</w:t>
+      </w:r>
+      <w:r>
+        <w:br/>
+      </w:r>
+      <w:r>
+        <w:rPr>
+          <w:rStyle w:val="NormalTok"/>
+        </w:rPr>
+        <w:t xml:space="preserve">    s3_region </w:t>
+      </w:r>
+      <w:r>
+        <w:rPr>
+          <w:rStyle w:val="OperatorTok"/>
+        </w:rPr>
+        <w:t xml:space="preserve">=</w:t>
+      </w:r>
+      <w:r>
+        <w:rPr>
+          <w:rStyle w:val="NormalTok"/>
+        </w:rPr>
+        <w:t xml:space="preserve"> </w:t>
+      </w:r>
+      <w:r>
+        <w:rPr>
+          <w:rStyle w:val="StringTok"/>
+        </w:rPr>
+        <w:t xml:space="preserve">"us-west-2"</w:t>
+      </w:r>
+      <w:r>
+        <w:br/>
+      </w:r>
+      <w:r>
+        <w:rPr>
+          <w:rStyle w:val="NormalTok"/>
+        </w:rPr>
+        <w:t xml:space="preserve">    base_url </w:t>
+      </w:r>
+      <w:r>
+        <w:rPr>
+          <w:rStyle w:val="OperatorTok"/>
+        </w:rPr>
+        <w:t xml:space="preserve">=</w:t>
+      </w:r>
+      <w:r>
+        <w:rPr>
+          <w:rStyle w:val="NormalTok"/>
+        </w:rPr>
+        <w:t xml:space="preserve"> </w:t>
+      </w:r>
+      <w:r>
+        <w:rPr>
+          <w:rStyle w:val="SpecialStringTok"/>
+        </w:rPr>
+        <w:t xml:space="preserve">f"s3://overturemaps-</w:t>
+      </w:r>
+      <w:r>
+        <w:rPr>
+          <w:rStyle w:val="SpecialCharTok"/>
+        </w:rPr>
+        <w:t xml:space="preserve">{</w:t>
+      </w:r>
+      <w:r>
+        <w:rPr>
+          <w:rStyle w:val="NormalTok"/>
+        </w:rPr>
+        <w:t xml:space="preserve">s3_region</w:t>
+      </w:r>
+      <w:r>
+        <w:rPr>
+          <w:rStyle w:val="SpecialCharTok"/>
+        </w:rPr>
+        <w:t xml:space="preserve">}</w:t>
+      </w:r>
+      <w:r>
+        <w:rPr>
+          <w:rStyle w:val="SpecialStringTok"/>
+        </w:rPr>
+        <w:t xml:space="preserve">/release"</w:t>
+      </w:r>
+      <w:r>
+        <w:br/>
+      </w:r>
+      <w:r>
+        <w:rPr>
+          <w:rStyle w:val="NormalTok"/>
+        </w:rPr>
+        <w:t xml:space="preserve">    version </w:t>
+      </w:r>
+      <w:r>
+        <w:rPr>
+          <w:rStyle w:val="OperatorTok"/>
+        </w:rPr>
+        <w:t xml:space="preserve">=</w:t>
+      </w:r>
+      <w:r>
+        <w:rPr>
+          <w:rStyle w:val="NormalTok"/>
+        </w:rPr>
+        <w:t xml:space="preserve"> </w:t>
+      </w:r>
+      <w:r>
+        <w:rPr>
+          <w:rStyle w:val="StringTok"/>
+        </w:rPr>
+        <w:t xml:space="preserve">"2024-04-16-beta.0"</w:t>
+      </w:r>
+      <w:r>
+        <w:br/>
+      </w:r>
+      <w:r>
+        <w:rPr>
+          <w:rStyle w:val="NormalTok"/>
+        </w:rPr>
+        <w:t xml:space="preserve">    theme </w:t>
+      </w:r>
+      <w:r>
+        <w:rPr>
+          <w:rStyle w:val="OperatorTok"/>
+        </w:rPr>
+        <w:t xml:space="preserve">=</w:t>
+      </w:r>
+      <w:r>
+        <w:rPr>
+          <w:rStyle w:val="NormalTok"/>
+        </w:rPr>
+        <w:t xml:space="preserve"> THEME_MAP[overture_type]</w:t>
+      </w:r>
+      <w:r>
+        <w:br/>
+      </w:r>
+      <w:r>
+        <w:rPr>
+          <w:rStyle w:val="NormalTok"/>
+        </w:rPr>
+        <w:t xml:space="preserve">    remote_path </w:t>
+      </w:r>
+      <w:r>
+        <w:rPr>
+          <w:rStyle w:val="OperatorTok"/>
+        </w:rPr>
+        <w:t xml:space="preserve">=</w:t>
+      </w:r>
+      <w:r>
+        <w:rPr>
+          <w:rStyle w:val="NormalTok"/>
+        </w:rPr>
+        <w:t xml:space="preserve"> </w:t>
+      </w:r>
+      <w:r>
+        <w:rPr>
+          <w:rStyle w:val="SpecialStringTok"/>
+        </w:rPr>
+        <w:t xml:space="preserve">f"</w:t>
+      </w:r>
+      <w:r>
+        <w:rPr>
+          <w:rStyle w:val="SpecialCharTok"/>
+        </w:rPr>
+        <w:t xml:space="preserve">{</w:t>
+      </w:r>
+      <w:r>
+        <w:rPr>
+          <w:rStyle w:val="NormalTok"/>
+        </w:rPr>
+        <w:t xml:space="preserve">base_url</w:t>
+      </w:r>
+      <w:r>
+        <w:rPr>
+          <w:rStyle w:val="SpecialCharTok"/>
+        </w:rPr>
+        <w:t xml:space="preserve">}</w:t>
+      </w:r>
+      <w:r>
+        <w:rPr>
+          <w:rStyle w:val="SpecialStringTok"/>
+        </w:rPr>
+        <w:t xml:space="preserve">/</w:t>
+      </w:r>
+      <w:r>
+        <w:rPr>
+          <w:rStyle w:val="SpecialCharTok"/>
+        </w:rPr>
+        <w:t xml:space="preserve">{</w:t>
+      </w:r>
+      <w:r>
+        <w:rPr>
+          <w:rStyle w:val="NormalTok"/>
+        </w:rPr>
+        <w:t xml:space="preserve">version</w:t>
+      </w:r>
+      <w:r>
+        <w:rPr>
+          <w:rStyle w:val="SpecialCharTok"/>
+        </w:rPr>
+        <w:t xml:space="preserve">}</w:t>
+      </w:r>
+      <w:r>
+        <w:rPr>
+          <w:rStyle w:val="SpecialStringTok"/>
+        </w:rPr>
+        <w:t xml:space="preserve">/theme=</w:t>
+      </w:r>
+      <w:r>
+        <w:rPr>
+          <w:rStyle w:val="SpecialCharTok"/>
+        </w:rPr>
+        <w:t xml:space="preserve">{</w:t>
+      </w:r>
+      <w:r>
+        <w:rPr>
+          <w:rStyle w:val="NormalTok"/>
+        </w:rPr>
+        <w:t xml:space="preserve">theme</w:t>
+      </w:r>
+      <w:r>
+        <w:rPr>
+          <w:rStyle w:val="SpecialCharTok"/>
+        </w:rPr>
+        <w:t xml:space="preserve">}</w:t>
+      </w:r>
+      <w:r>
+        <w:rPr>
+          <w:rStyle w:val="SpecialStringTok"/>
+        </w:rPr>
+        <w:t xml:space="preserve">/type=</w:t>
+      </w:r>
+      <w:r>
+        <w:rPr>
+          <w:rStyle w:val="SpecialCharTok"/>
+        </w:rPr>
+        <w:t xml:space="preserve">{</w:t>
+      </w:r>
+      <w:r>
+        <w:rPr>
+          <w:rStyle w:val="NormalTok"/>
+        </w:rPr>
+        <w:t xml:space="preserve">overture_type</w:t>
+      </w:r>
+      <w:r>
+        <w:rPr>
+          <w:rStyle w:val="SpecialCharTok"/>
+        </w:rPr>
+        <w:t xml:space="preserve">}</w:t>
+      </w:r>
+      <w:r>
+        <w:rPr>
+          <w:rStyle w:val="SpecialStringTok"/>
+        </w:rPr>
+        <w:t xml:space="preserve">/*"</w:t>
+      </w:r>
+      <w:r>
+        <w:br/>
+      </w:r>
+      <w:r>
+        <w:br/>
+      </w:r>
+      <w:r>
+        <w:rPr>
+          <w:rStyle w:val="NormalTok"/>
+        </w:rPr>
+        <w:t xml:space="preserve">    </w:t>
       </w:r>
       <w:r>
         <w:rPr>
           <w:rStyle w:val="CommentTok"/>
         </w:rPr>
-        <w:t xml:space="preserve">    ----------</w:t>
-      </w:r>
-      <w:r>
-        <w:br/>
+        <w:t xml:space="preserve"># Setup DuckDB with spatial extensions</w:t>
+      </w:r>
+      <w:r>
+        <w:br/>
+      </w:r>
+      <w:r>
+        <w:rPr>
+          <w:rStyle w:val="NormalTok"/>
+        </w:rPr>
+        <w:t xml:space="preserve">    conn </w:t>
+      </w:r>
+      <w:r>
+        <w:rPr>
+          <w:rStyle w:val="OperatorTok"/>
+        </w:rPr>
+        <w:t xml:space="preserve">=</w:t>
+      </w:r>
+      <w:r>
+        <w:rPr>
+          <w:rStyle w:val="NormalTok"/>
+        </w:rPr>
+        <w:t xml:space="preserve"> duckdb.</w:t>
+      </w:r>
+      <w:r>
+        <w:rPr>
+          <w:rStyle w:val="ExtensionTok"/>
+        </w:rPr>
+        <w:t xml:space="preserve">connect</w:t>
+      </w:r>
+      <w:r>
+        <w:rPr>
+          <w:rStyle w:val="NormalTok"/>
+        </w:rPr>
+        <w:t xml:space="preserve">()</w:t>
+      </w:r>
+      <w:r>
+        <w:br/>
+      </w:r>
+      <w:r>
+        <w:rPr>
+          <w:rStyle w:val="NormalTok"/>
+        </w:rPr>
+        <w:t xml:space="preserve">    conn.execute(</w:t>
+      </w:r>
+      <w:r>
+        <w:rPr>
+          <w:rStyle w:val="StringTok"/>
+        </w:rPr>
+        <w:t xml:space="preserve">"INSTALL httpfs;"</w:t>
+      </w:r>
+      <w:r>
+        <w:rPr>
+          <w:rStyle w:val="NormalTok"/>
+        </w:rPr>
+        <w:t xml:space="preserve">)</w:t>
+      </w:r>
+      <w:r>
+        <w:br/>
+      </w:r>
+      <w:r>
+        <w:rPr>
+          <w:rStyle w:val="NormalTok"/>
+        </w:rPr>
+        <w:t xml:space="preserve">    conn.execute(</w:t>
+      </w:r>
+      <w:r>
+        <w:rPr>
+          <w:rStyle w:val="StringTok"/>
+        </w:rPr>
+        <w:t xml:space="preserve">"INSTALL spatial;"</w:t>
+      </w:r>
+      <w:r>
+        <w:rPr>
+          <w:rStyle w:val="NormalTok"/>
+        </w:rPr>
+        <w:t xml:space="preserve">)</w:t>
+      </w:r>
+      <w:r>
+        <w:br/>
+      </w:r>
+      <w:r>
+        <w:rPr>
+          <w:rStyle w:val="NormalTok"/>
+        </w:rPr>
+        <w:t xml:space="preserve">    conn.execute(</w:t>
+      </w:r>
+      <w:r>
+        <w:rPr>
+          <w:rStyle w:val="StringTok"/>
+        </w:rPr>
+        <w:t xml:space="preserve">"LOAD httpfs;"</w:t>
+      </w:r>
+      <w:r>
+        <w:rPr>
+          <w:rStyle w:val="NormalTok"/>
+        </w:rPr>
+        <w:t xml:space="preserve">)</w:t>
+      </w:r>
+      <w:r>
+        <w:br/>
+      </w:r>
+      <w:r>
+        <w:rPr>
+          <w:rStyle w:val="NormalTok"/>
+        </w:rPr>
+        <w:t xml:space="preserve">    conn.execute(</w:t>
+      </w:r>
+      <w:r>
+        <w:rPr>
+          <w:rStyle w:val="StringTok"/>
+        </w:rPr>
+        <w:t xml:space="preserve">"LOAD spatial;"</w:t>
+      </w:r>
+      <w:r>
+        <w:rPr>
+          <w:rStyle w:val="NormalTok"/>
+        </w:rPr>
+        <w:t xml:space="preserve">)</w:t>
+      </w:r>
+      <w:r>
+        <w:br/>
+      </w:r>
+      <w:r>
+        <w:rPr>
+          <w:rStyle w:val="NormalTok"/>
+        </w:rPr>
+        <w:t xml:space="preserve">    conn.execute(</w:t>
+      </w:r>
+      <w:r>
+        <w:rPr>
+          <w:rStyle w:val="SpecialStringTok"/>
+        </w:rPr>
+        <w:t xml:space="preserve">f"SET s3_region='</w:t>
+      </w:r>
+      <w:r>
+        <w:rPr>
+          <w:rStyle w:val="SpecialCharTok"/>
+        </w:rPr>
+        <w:t xml:space="preserve">{</w:t>
+      </w:r>
+      <w:r>
+        <w:rPr>
+          <w:rStyle w:val="NormalTok"/>
+        </w:rPr>
+        <w:t xml:space="preserve">s3_region</w:t>
+      </w:r>
+      <w:r>
+        <w:rPr>
+          <w:rStyle w:val="SpecialCharTok"/>
+        </w:rPr>
+        <w:t xml:space="preserve">}</w:t>
+      </w:r>
+      <w:r>
+        <w:rPr>
+          <w:rStyle w:val="SpecialStringTok"/>
+        </w:rPr>
+        <w:t xml:space="preserve">';"</w:t>
+      </w:r>
+      <w:r>
+        <w:rPr>
+          <w:rStyle w:val="NormalTok"/>
+        </w:rPr>
+        <w:t xml:space="preserve">)</w:t>
+      </w:r>
+      <w:r>
+        <w:br/>
+      </w:r>
+      <w:r>
+        <w:br/>
+      </w:r>
+      <w:r>
+        <w:rPr>
+          <w:rStyle w:val="NormalTok"/>
+        </w:rPr>
+        <w:t xml:space="preserve">    </w:t>
       </w:r>
       <w:r>
         <w:rPr>
           <w:rStyle w:val="CommentTok"/>
         </w:rPr>
-        <w:t xml:space="preserve">    bbox : tuple</w:t>
-      </w:r>
-      <w:r>
-        <w:br/>
-      </w:r>
-      <w:r>
-        <w:rPr>
-          <w:rStyle w:val="CommentTok"/>
-        </w:rPr>
-        <w:t xml:space="preserve">        A tuple of floats representing the bounding box (xmin, ymin, xmax, ymax) </w:t>
-      </w:r>
-      <w:r>
-        <w:br/>
-      </w:r>
-      <w:r>
-        <w:rPr>
-          <w:rStyle w:val="CommentTok"/>
-        </w:rPr>
-        <w:t xml:space="preserve">        in EPSG:4326 coordinate reference system.</w:t>
-      </w:r>
-      <w:r>
-        <w:br/>
-      </w:r>
-      <w:r>
-        <w:rPr>
-          <w:rStyle w:val="CommentTok"/>
-        </w:rPr>
-        <w:t xml:space="preserve">    overture_type : str</w:t>
-      </w:r>
-      <w:r>
-        <w:br/>
-      </w:r>
-      <w:r>
-        <w:rPr>
-          <w:rStyle w:val="CommentTok"/>
-        </w:rPr>
-        <w:t xml:space="preserve">        The type of Overture data to query</w:t>
-      </w:r>
-      <w:r>
-        <w:br/>
-      </w:r>
-      <w:r>
-        <w:rPr>
-          <w:rStyle w:val="CommentTok"/>
-        </w:rPr>
-        <w:t xml:space="preserve">    dst_parquet : str or Path</w:t>
-      </w:r>
-      <w:r>
-        <w:br/>
-      </w:r>
-      <w:r>
-        <w:rPr>
-          <w:rStyle w:val="CommentTok"/>
-        </w:rPr>
-        <w:t xml:space="preserve">        The path to the output GeoParquet file.</w:t>
-      </w:r>
-      <w:r>
-        <w:br/>
-      </w:r>
-      <w:r>
-        <w:rPr>
-          <w:rStyle w:val="CommentTok"/>
+        <w:t xml:space="preserve"># Execute spatial query</w:t>
+      </w:r>
+      <w:r>
+        <w:br/>
+      </w:r>
+      <w:r>
+        <w:rPr>
+          <w:rStyle w:val="NormalTok"/>
+        </w:rPr>
+        <w:t xml:space="preserve">    read_parquet </w:t>
+      </w:r>
+      <w:r>
+        <w:rPr>
+          <w:rStyle w:val="OperatorTok"/>
+        </w:rPr>
+        <w:t xml:space="preserve">=</w:t>
+      </w:r>
+      <w:r>
+        <w:rPr>
+          <w:rStyle w:val="NormalTok"/>
+        </w:rPr>
+        <w:t xml:space="preserve"> </w:t>
+      </w:r>
+      <w:r>
+        <w:rPr>
+          <w:rStyle w:val="SpecialStringTok"/>
+        </w:rPr>
+        <w:t xml:space="preserve">f"read_parquet('</w:t>
+      </w:r>
+      <w:r>
+        <w:rPr>
+          <w:rStyle w:val="SpecialCharTok"/>
+        </w:rPr>
+        <w:t xml:space="preserve">{</w:t>
+      </w:r>
+      <w:r>
+        <w:rPr>
+          <w:rStyle w:val="NormalTok"/>
+        </w:rPr>
+        <w:t xml:space="preserve">remote_path</w:t>
+      </w:r>
+      <w:r>
+        <w:rPr>
+          <w:rStyle w:val="SpecialCharTok"/>
+        </w:rPr>
+        <w:t xml:space="preserve">}</w:t>
+      </w:r>
+      <w:r>
+        <w:rPr>
+          <w:rStyle w:val="SpecialStringTok"/>
+        </w:rPr>
+        <w:t xml:space="preserve">', filename=true, hive_partitioning=1);"</w:t>
+      </w:r>
+      <w:r>
+        <w:br/>
+      </w:r>
+      <w:r>
+        <w:rPr>
+          <w:rStyle w:val="NormalTok"/>
+        </w:rPr>
+        <w:t xml:space="preserve">    conn.execute(</w:t>
+      </w:r>
+      <w:r>
+        <w:rPr>
+          <w:rStyle w:val="SpecialStringTok"/>
+        </w:rPr>
+        <w:t xml:space="preserve">f"CREATE OR REPLACE VIEW data_view AS SELECT * FROM </w:t>
+      </w:r>
+      <w:r>
+        <w:rPr>
+          <w:rStyle w:val="SpecialCharTok"/>
+        </w:rPr>
+        <w:t xml:space="preserve">{</w:t>
+      </w:r>
+      <w:r>
+        <w:rPr>
+          <w:rStyle w:val="NormalTok"/>
+        </w:rPr>
+        <w:t xml:space="preserve">read_parquet</w:t>
+      </w:r>
+      <w:r>
+        <w:rPr>
+          <w:rStyle w:val="SpecialCharTok"/>
+        </w:rPr>
+        <w:t xml:space="preserve">}</w:t>
+      </w:r>
+      <w:r>
+        <w:rPr>
+          <w:rStyle w:val="SpecialStringTok"/>
+        </w:rPr>
+        <w:t xml:space="preserve">"</w:t>
+      </w:r>
+      <w:r>
+        <w:rPr>
+          <w:rStyle w:val="NormalTok"/>
+        </w:rPr>
+        <w:t xml:space="preserve">)</w:t>
+      </w:r>
+      <w:r>
+        <w:br/>
+      </w:r>
+      <w:r>
+        <w:br/>
+      </w:r>
+      <w:r>
+        <w:rPr>
+          <w:rStyle w:val="NormalTok"/>
+        </w:rPr>
+        <w:t xml:space="preserve">    query </w:t>
+      </w:r>
+      <w:r>
+        <w:rPr>
+          <w:rStyle w:val="OperatorTok"/>
+        </w:rPr>
+        <w:t xml:space="preserve">=</w:t>
+      </w:r>
+      <w:r>
+        <w:rPr>
+          <w:rStyle w:val="NormalTok"/>
+        </w:rPr>
+        <w:t xml:space="preserve"> </w:t>
+      </w:r>
+      <w:r>
+        <w:rPr>
+          <w:rStyle w:val="SpecialStringTok"/>
+        </w:rPr>
+        <w:t xml:space="preserve">f"""</w:t>
+      </w:r>
+      <w:r>
+        <w:br/>
+      </w:r>
+      <w:r>
+        <w:rPr>
+          <w:rStyle w:val="SpecialStringTok"/>
+        </w:rPr>
+        <w:t xml:space="preserve">    SELECT data.*</w:t>
+      </w:r>
+      <w:r>
+        <w:br/>
+      </w:r>
+      <w:r>
+        <w:rPr>
+          <w:rStyle w:val="SpecialStringTok"/>
+        </w:rPr>
+        <w:t xml:space="preserve">    FROM data_view AS data</w:t>
+      </w:r>
+      <w:r>
+        <w:br/>
+      </w:r>
+      <w:r>
+        <w:rPr>
+          <w:rStyle w:val="SpecialStringTok"/>
+        </w:rPr>
+        <w:t xml:space="preserve">    WHERE data.bbox.xmin &lt;= </w:t>
+      </w:r>
+      <w:r>
+        <w:rPr>
+          <w:rStyle w:val="SpecialCharTok"/>
+        </w:rPr>
+        <w:t xml:space="preserve">{</w:t>
+      </w:r>
+      <w:r>
+        <w:rPr>
+          <w:rStyle w:val="NormalTok"/>
+        </w:rPr>
+        <w:t xml:space="preserve">bbox[</w:t>
+      </w:r>
+      <w:r>
+        <w:rPr>
+          <w:rStyle w:val="DecValTok"/>
+        </w:rPr>
+        <w:t xml:space="preserve">2</w:t>
+      </w:r>
+      <w:r>
+        <w:rPr>
+          <w:rStyle w:val="NormalTok"/>
+        </w:rPr>
+        <w:t xml:space="preserve">]</w:t>
+      </w:r>
+      <w:r>
+        <w:rPr>
+          <w:rStyle w:val="SpecialCharTok"/>
+        </w:rPr>
+        <w:t xml:space="preserve">}</w:t>
+      </w:r>
+      <w:r>
+        <w:rPr>
+          <w:rStyle w:val="SpecialStringTok"/>
+        </w:rPr>
+        <w:t xml:space="preserve"> AND data.bbox.xmax &gt;= </w:t>
+      </w:r>
+      <w:r>
+        <w:rPr>
+          <w:rStyle w:val="SpecialCharTok"/>
+        </w:rPr>
+        <w:t xml:space="preserve">{</w:t>
+      </w:r>
+      <w:r>
+        <w:rPr>
+          <w:rStyle w:val="NormalTok"/>
+        </w:rPr>
+        <w:t xml:space="preserve">bbox[</w:t>
+      </w:r>
+      <w:r>
+        <w:rPr>
+          <w:rStyle w:val="DecValTok"/>
+        </w:rPr>
+        <w:t xml:space="preserve">0</w:t>
+      </w:r>
+      <w:r>
+        <w:rPr>
+          <w:rStyle w:val="NormalTok"/>
+        </w:rPr>
+        <w:t xml:space="preserve">]</w:t>
+      </w:r>
+      <w:r>
+        <w:rPr>
+          <w:rStyle w:val="SpecialCharTok"/>
+        </w:rPr>
+        <w:t xml:space="preserve">}</w:t>
+      </w:r>
+      <w:r>
+        <w:br/>
+      </w:r>
+      <w:r>
+        <w:rPr>
+          <w:rStyle w:val="SpecialStringTok"/>
+        </w:rPr>
+        <w:t xml:space="preserve">    AND data.bbox.ymin &lt;= </w:t>
+      </w:r>
+      <w:r>
+        <w:rPr>
+          <w:rStyle w:val="SpecialCharTok"/>
+        </w:rPr>
+        <w:t xml:space="preserve">{</w:t>
+      </w:r>
+      <w:r>
+        <w:rPr>
+          <w:rStyle w:val="NormalTok"/>
+        </w:rPr>
+        <w:t xml:space="preserve">bbox[</w:t>
+      </w:r>
+      <w:r>
+        <w:rPr>
+          <w:rStyle w:val="DecValTok"/>
+        </w:rPr>
+        <w:t xml:space="preserve">3</w:t>
+      </w:r>
+      <w:r>
+        <w:rPr>
+          <w:rStyle w:val="NormalTok"/>
+        </w:rPr>
+        <w:t xml:space="preserve">]</w:t>
+      </w:r>
+      <w:r>
+        <w:rPr>
+          <w:rStyle w:val="SpecialCharTok"/>
+        </w:rPr>
+        <w:t xml:space="preserve">}</w:t>
+      </w:r>
+      <w:r>
+        <w:rPr>
+          <w:rStyle w:val="SpecialStringTok"/>
+        </w:rPr>
+        <w:t xml:space="preserve"> AND data.bbox.ymax &gt;= </w:t>
+      </w:r>
+      <w:r>
+        <w:rPr>
+          <w:rStyle w:val="SpecialCharTok"/>
+        </w:rPr>
+        <w:t xml:space="preserve">{</w:t>
+      </w:r>
+      <w:r>
+        <w:rPr>
+          <w:rStyle w:val="NormalTok"/>
+        </w:rPr>
+        <w:t xml:space="preserve">bbox[</w:t>
+      </w:r>
+      <w:r>
+        <w:rPr>
+          <w:rStyle w:val="DecValTok"/>
+        </w:rPr>
+        <w:t xml:space="preserve">1</w:t>
+      </w:r>
+      <w:r>
+        <w:rPr>
+          <w:rStyle w:val="NormalTok"/>
+        </w:rPr>
+        <w:t xml:space="preserve">]</w:t>
+      </w:r>
+      <w:r>
+        <w:rPr>
+          <w:rStyle w:val="SpecialCharTok"/>
+        </w:rPr>
+        <w:t xml:space="preserve">}</w:t>
+      </w:r>
+      <w:r>
+        <w:br/>
+      </w:r>
+      <w:r>
+        <w:rPr>
+          <w:rStyle w:val="SpecialStringTok"/>
         </w:rPr>
         <w:t xml:space="preserve">    """</w:t>
       </w:r>
       <w:r>
         <w:br/>
-      </w:r>
-      <w:r>
-        <w:rPr>
-          <w:rStyle w:val="NormalTok"/>
-        </w:rPr>
-        <w:t xml:space="preserve">    </w:t>
-      </w:r>
-      <w:r>
-        <w:rPr>
-          <w:rStyle w:val="ControlFlowTok"/>
-        </w:rPr>
-        <w:t xml:space="preserve">if</w:t>
-      </w:r>
-      <w:r>
-        <w:rPr>
-          <w:rStyle w:val="NormalTok"/>
-        </w:rPr>
-        <w:t xml:space="preserve"> overture_type </w:t>
-      </w:r>
-      <w:r>
-        <w:rPr>
-          <w:rStyle w:val="KeywordTok"/>
-        </w:rPr>
-        <w:t xml:space="preserve">not</w:t>
-      </w:r>
-      <w:r>
-        <w:rPr>
-          <w:rStyle w:val="NormalTok"/>
-        </w:rPr>
-        <w:t xml:space="preserve"> </w:t>
-      </w:r>
-      <w:r>
-        <w:rPr>
-          <w:rStyle w:val="KeywordTok"/>
-        </w:rPr>
-        <w:t xml:space="preserve">in</w:t>
-      </w:r>
-      <w:r>
-        <w:rPr>
-          <w:rStyle w:val="NormalTok"/>
-        </w:rPr>
-        <w:t xml:space="preserve"> THEME_MAP:</w:t>
-      </w:r>
-      <w:r>
-        <w:br/>
-      </w:r>
-      <w:r>
-        <w:rPr>
-          <w:rStyle w:val="NormalTok"/>
-        </w:rPr>
-        <w:t xml:space="preserve">        </w:t>
-      </w:r>
-      <w:r>
-        <w:rPr>
-          <w:rStyle w:val="ControlFlowTok"/>
-        </w:rPr>
-        <w:t xml:space="preserve">raise</w:t>
-      </w:r>
-      <w:r>
-        <w:rPr>
-          <w:rStyle w:val="NormalTok"/>
-        </w:rPr>
-        <w:t xml:space="preserve"> </w:t>
-      </w:r>
-      <w:r>
-        <w:rPr>
-          <w:rStyle w:val="PreprocessorTok"/>
-        </w:rPr>
-        <w:t xml:space="preserve">ValueError</w:t>
-      </w:r>
-      <w:r>
-        <w:rPr>
-          <w:rStyle w:val="NormalTok"/>
-        </w:rPr>
-        <w:t xml:space="preserve">(</w:t>
-      </w:r>
-      <w:r>
-        <w:rPr>
-          <w:rStyle w:val="SpecialStringTok"/>
-        </w:rPr>
-        <w:t xml:space="preserve">f"Valid Overture types are: </w:t>
-      </w:r>
-      <w:r>
-        <w:rPr>
-          <w:rStyle w:val="SpecialCharTok"/>
-        </w:rPr>
-        <w:t xml:space="preserve">{</w:t>
-      </w:r>
-      <w:r>
-        <w:rPr>
-          <w:rStyle w:val="BuiltInTok"/>
-        </w:rPr>
-        <w:t xml:space="preserve">list</w:t>
-      </w:r>
-      <w:r>
-        <w:rPr>
-          <w:rStyle w:val="NormalTok"/>
-        </w:rPr>
-        <w:t xml:space="preserve">(THEME_MAP)</w:t>
-      </w:r>
-      <w:r>
-        <w:rPr>
-          <w:rStyle w:val="SpecialCharTok"/>
-        </w:rPr>
-        <w:t xml:space="preserve">}</w:t>
-      </w:r>
-      <w:r>
-        <w:rPr>
-          <w:rStyle w:val="SpecialStringTok"/>
-        </w:rPr>
-        <w:t xml:space="preserve">"</w:t>
-      </w:r>
-      <w:r>
-        <w:rPr>
-          <w:rStyle w:val="NormalTok"/>
-        </w:rPr>
-        <w:t xml:space="preserve">)</w:t>
-      </w:r>
-      <w:r>
-        <w:br/>
-      </w:r>
-      <w:r>
-        <w:rPr>
-          <w:rStyle w:val="NormalTok"/>
-        </w:rPr>
-        <w:t xml:space="preserve">    </w:t>
-      </w:r>
-      <w:r>
-        <w:br/>
-      </w:r>
-      <w:r>
-        <w:rPr>
-          <w:rStyle w:val="NormalTok"/>
-        </w:rPr>
-        <w:t xml:space="preserve">    </w:t>
-      </w:r>
-      <w:r>
-        <w:rPr>
-          <w:rStyle w:val="CommentTok"/>
-        </w:rPr>
-        <w:t xml:space="preserve"># Configure S3 connection</w:t>
-      </w:r>
-      <w:r>
-        <w:br/>
-      </w:r>
-      <w:r>
-        <w:rPr>
-          <w:rStyle w:val="NormalTok"/>
-        </w:rPr>
-        <w:t xml:space="preserve">    s3_region </w:t>
-      </w:r>
-      <w:r>
-        <w:rPr>
-          <w:rStyle w:val="OperatorTok"/>
-        </w:rPr>
-        <w:t xml:space="preserve">=</w:t>
-      </w:r>
-      <w:r>
-        <w:rPr>
-          <w:rStyle w:val="NormalTok"/>
-        </w:rPr>
-        <w:t xml:space="preserve"> </w:t>
-      </w:r>
-      <w:r>
-        <w:rPr>
-          <w:rStyle w:val="StringTok"/>
-        </w:rPr>
-        <w:t xml:space="preserve">"us-west-2"</w:t>
-      </w:r>
-      <w:r>
-        <w:br/>
-      </w:r>
-      <w:r>
-        <w:rPr>
-          <w:rStyle w:val="NormalTok"/>
-        </w:rPr>
-        <w:t xml:space="preserve">    base_url </w:t>
-      </w:r>
-      <w:r>
-        <w:rPr>
-          <w:rStyle w:val="OperatorTok"/>
-        </w:rPr>
-        <w:t xml:space="preserve">=</w:t>
-      </w:r>
-      <w:r>
-        <w:rPr>
-          <w:rStyle w:val="NormalTok"/>
-        </w:rPr>
-        <w:t xml:space="preserve"> </w:t>
-      </w:r>
-      <w:r>
-        <w:rPr>
-          <w:rStyle w:val="SpecialStringTok"/>
-        </w:rPr>
-        <w:t xml:space="preserve">f"s3://overturemaps-</w:t>
-      </w:r>
-      <w:r>
-        <w:rPr>
-          <w:rStyle w:val="SpecialCharTok"/>
-        </w:rPr>
-        <w:t xml:space="preserve">{</w:t>
-      </w:r>
-      <w:r>
-        <w:rPr>
-          <w:rStyle w:val="NormalTok"/>
-        </w:rPr>
-        <w:t xml:space="preserve">s3_region</w:t>
-      </w:r>
-      <w:r>
-        <w:rPr>
-          <w:rStyle w:val="SpecialCharTok"/>
-        </w:rPr>
-        <w:t xml:space="preserve">}</w:t>
-      </w:r>
-      <w:r>
-        <w:rPr>
-          <w:rStyle w:val="SpecialStringTok"/>
-        </w:rPr>
-        <w:t xml:space="preserve">/release"</w:t>
-      </w:r>
-      <w:r>
-        <w:br/>
-      </w:r>
-      <w:r>
-        <w:rPr>
-          <w:rStyle w:val="NormalTok"/>
-        </w:rPr>
-        <w:t xml:space="preserve">    version </w:t>
-      </w:r>
-      <w:r>
-        <w:rPr>
-          <w:rStyle w:val="OperatorTok"/>
-        </w:rPr>
-        <w:t xml:space="preserve">=</w:t>
-      </w:r>
-      <w:r>
-        <w:rPr>
-          <w:rStyle w:val="NormalTok"/>
-        </w:rPr>
-        <w:t xml:space="preserve"> </w:t>
-      </w:r>
-      <w:r>
-        <w:rPr>
-          <w:rStyle w:val="StringTok"/>
-        </w:rPr>
-        <w:t xml:space="preserve">"2024-04-16-beta.0"</w:t>
-      </w:r>
-      <w:r>
-        <w:br/>
-      </w:r>
-      <w:r>
-        <w:rPr>
-          <w:rStyle w:val="NormalTok"/>
-        </w:rPr>
-        <w:t xml:space="preserve">    theme </w:t>
-      </w:r>
-      <w:r>
-        <w:rPr>
-          <w:rStyle w:val="OperatorTok"/>
-        </w:rPr>
-        <w:t xml:space="preserve">=</w:t>
-      </w:r>
-      <w:r>
-        <w:rPr>
-          <w:rStyle w:val="NormalTok"/>
-        </w:rPr>
-        <w:t xml:space="preserve"> THEME_MAP[overture_type]</w:t>
-      </w:r>
-      <w:r>
-        <w:br/>
-      </w:r>
-      <w:r>
-        <w:rPr>
-          <w:rStyle w:val="NormalTok"/>
-        </w:rPr>
-        <w:t xml:space="preserve">    remote_path </w:t>
-      </w:r>
-      <w:r>
-        <w:rPr>
-          <w:rStyle w:val="OperatorTok"/>
-        </w:rPr>
-        <w:t xml:space="preserve">=</w:t>
-      </w:r>
-      <w:r>
-        <w:rPr>
-          <w:rStyle w:val="NormalTok"/>
-        </w:rPr>
-        <w:t xml:space="preserve"> </w:t>
-      </w:r>
-      <w:r>
-        <w:rPr>
-          <w:rStyle w:val="SpecialStringTok"/>
-        </w:rPr>
-        <w:t xml:space="preserve">f"</w:t>
-      </w:r>
-      <w:r>
-        <w:rPr>
-          <w:rStyle w:val="SpecialCharTok"/>
-        </w:rPr>
-        <w:t xml:space="preserve">{</w:t>
-      </w:r>
-      <w:r>
-        <w:rPr>
-          <w:rStyle w:val="NormalTok"/>
-        </w:rPr>
-        <w:t xml:space="preserve">base_url</w:t>
-      </w:r>
-      <w:r>
-        <w:rPr>
-          <w:rStyle w:val="SpecialCharTok"/>
-        </w:rPr>
-        <w:t xml:space="preserve">}</w:t>
-      </w:r>
-      <w:r>
-        <w:rPr>
-          <w:rStyle w:val="SpecialStringTok"/>
-        </w:rPr>
-        <w:t xml:space="preserve">/</w:t>
-      </w:r>
-      <w:r>
-        <w:rPr>
-          <w:rStyle w:val="SpecialCharTok"/>
-        </w:rPr>
-        <w:t xml:space="preserve">{</w:t>
-      </w:r>
-      <w:r>
-        <w:rPr>
-          <w:rStyle w:val="NormalTok"/>
-        </w:rPr>
-        <w:t xml:space="preserve">version</w:t>
-      </w:r>
-      <w:r>
-        <w:rPr>
-          <w:rStyle w:val="SpecialCharTok"/>
-        </w:rPr>
-        <w:t xml:space="preserve">}</w:t>
-      </w:r>
-      <w:r>
-        <w:rPr>
-          <w:rStyle w:val="SpecialStringTok"/>
-        </w:rPr>
-        <w:t xml:space="preserve">/theme=</w:t>
-      </w:r>
-      <w:r>
-        <w:rPr>
-          <w:rStyle w:val="SpecialCharTok"/>
-        </w:rPr>
-        <w:t xml:space="preserve">{</w:t>
-      </w:r>
-      <w:r>
-        <w:rPr>
-          <w:rStyle w:val="NormalTok"/>
-        </w:rPr>
-        <w:t xml:space="preserve">theme</w:t>
-      </w:r>
-      <w:r>
-        <w:rPr>
-          <w:rStyle w:val="SpecialCharTok"/>
-        </w:rPr>
-        <w:t xml:space="preserve">}</w:t>
-      </w:r>
-      <w:r>
-        <w:rPr>
-          <w:rStyle w:val="SpecialStringTok"/>
-        </w:rPr>
-        <w:t xml:space="preserve">/type=</w:t>
-      </w:r>
-      <w:r>
-        <w:rPr>
-          <w:rStyle w:val="SpecialCharTok"/>
-        </w:rPr>
-        <w:t xml:space="preserve">{</w:t>
-      </w:r>
-      <w:r>
-        <w:rPr>
-          <w:rStyle w:val="NormalTok"/>
-        </w:rPr>
-        <w:t xml:space="preserve">overture_type</w:t>
-      </w:r>
-      <w:r>
-        <w:rPr>
-          <w:rStyle w:val="SpecialCharTok"/>
-        </w:rPr>
-        <w:t xml:space="preserve">}</w:t>
-      </w:r>
-      <w:r>
-        <w:rPr>
-          <w:rStyle w:val="SpecialStringTok"/>
-        </w:rPr>
-        <w:t xml:space="preserve">/*"</w:t>
-      </w:r>
-      <w:r>
-        <w:br/>
-      </w:r>
-      <w:r>
-        <w:rPr>
-          <w:rStyle w:val="NormalTok"/>
-        </w:rPr>
-        <w:t xml:space="preserve">    </w:t>
-      </w:r>
-      <w:r>
-        <w:br/>
-      </w:r>
-      <w:r>
-        <w:rPr>
-          <w:rStyle w:val="NormalTok"/>
-        </w:rPr>
-        <w:t xml:space="preserve">    </w:t>
-      </w:r>
-      <w:r>
-        <w:rPr>
-          <w:rStyle w:val="CommentTok"/>
-        </w:rPr>
-        <w:t xml:space="preserve"># Setup DuckDB with spatial extensions</w:t>
-      </w:r>
-      <w:r>
-        <w:br/>
-      </w:r>
-      <w:r>
-        <w:rPr>
-          <w:rStyle w:val="NormalTok"/>
-        </w:rPr>
-        <w:t xml:space="preserve">    conn </w:t>
-      </w:r>
-      <w:r>
-        <w:rPr>
-          <w:rStyle w:val="OperatorTok"/>
-        </w:rPr>
-        <w:t xml:space="preserve">=</w:t>
-      </w:r>
-      <w:r>
-        <w:rPr>
-          <w:rStyle w:val="NormalTok"/>
-        </w:rPr>
-        <w:t xml:space="preserve"> duckdb.</w:t>
-      </w:r>
-      <w:r>
-        <w:rPr>
-          <w:rStyle w:val="ExtensionTok"/>
-        </w:rPr>
-        <w:t xml:space="preserve">connect</w:t>
-      </w:r>
-      <w:r>
-        <w:rPr>
-          <w:rStyle w:val="NormalTok"/>
-        </w:rPr>
-        <w:t xml:space="preserve">()</w:t>
-      </w:r>
-      <w:r>
-        <w:br/>
-      </w:r>
-      <w:r>
-        <w:rPr>
-          <w:rStyle w:val="NormalTok"/>
-        </w:rPr>
-        <w:t xml:space="preserve">    conn.execute(</w:t>
-      </w:r>
-      <w:r>
-        <w:rPr>
-          <w:rStyle w:val="StringTok"/>
-        </w:rPr>
-        <w:t xml:space="preserve">"INSTALL httpfs;"</w:t>
-      </w:r>
-      <w:r>
-        <w:rPr>
-          <w:rStyle w:val="NormalTok"/>
-        </w:rPr>
-        <w:t xml:space="preserve">)</w:t>
-      </w:r>
-      <w:r>
-        <w:br/>
-      </w:r>
-      <w:r>
-        <w:rPr>
-          <w:rStyle w:val="NormalTok"/>
-        </w:rPr>
-        <w:t xml:space="preserve">    conn.execute(</w:t>
-      </w:r>
-      <w:r>
-        <w:rPr>
-          <w:rStyle w:val="StringTok"/>
-        </w:rPr>
-        <w:t xml:space="preserve">"INSTALL spatial;"</w:t>
-      </w:r>
-      <w:r>
-        <w:rPr>
-          <w:rStyle w:val="NormalTok"/>
-        </w:rPr>
-        <w:t xml:space="preserve">)</w:t>
-      </w:r>
-      <w:r>
-        <w:br/>
-      </w:r>
-      <w:r>
-        <w:rPr>
-          <w:rStyle w:val="NormalTok"/>
-        </w:rPr>
-        <w:t xml:space="preserve">    conn.execute(</w:t>
-      </w:r>
-      <w:r>
-        <w:rPr>
-          <w:rStyle w:val="StringTok"/>
-        </w:rPr>
-        <w:t xml:space="preserve">"LOAD httpfs;"</w:t>
-      </w:r>
-      <w:r>
-        <w:rPr>
-          <w:rStyle w:val="NormalTok"/>
-        </w:rPr>
-        <w:t xml:space="preserve">)</w:t>
-      </w:r>
-      <w:r>
-        <w:br/>
-      </w:r>
-      <w:r>
-        <w:rPr>
-          <w:rStyle w:val="NormalTok"/>
-        </w:rPr>
-        <w:t xml:space="preserve">    conn.execute(</w:t>
-      </w:r>
-      <w:r>
-        <w:rPr>
-          <w:rStyle w:val="StringTok"/>
-        </w:rPr>
-        <w:t xml:space="preserve">"LOAD spatial;"</w:t>
-      </w:r>
-      <w:r>
-        <w:rPr>
-          <w:rStyle w:val="NormalTok"/>
-        </w:rPr>
-        <w:t xml:space="preserve">)</w:t>
-      </w:r>
-      <w:r>
-        <w:br/>
-      </w:r>
-      <w:r>
-        <w:rPr>
-          <w:rStyle w:val="NormalTok"/>
-        </w:rPr>
-        <w:t xml:space="preserve">    conn.execute(</w:t>
-      </w:r>
-      <w:r>
-        <w:rPr>
-          <w:rStyle w:val="SpecialStringTok"/>
-        </w:rPr>
-        <w:t xml:space="preserve">f"SET s3_region='</w:t>
-      </w:r>
-      <w:r>
-        <w:rPr>
-          <w:rStyle w:val="SpecialCharTok"/>
-        </w:rPr>
-        <w:t xml:space="preserve">{</w:t>
-      </w:r>
-      <w:r>
-        <w:rPr>
-          <w:rStyle w:val="NormalTok"/>
-        </w:rPr>
-        <w:t xml:space="preserve">s3_region</w:t>
-      </w:r>
-      <w:r>
-        <w:rPr>
-          <w:rStyle w:val="SpecialCharTok"/>
-        </w:rPr>
-        <w:t xml:space="preserve">}</w:t>
-      </w:r>
-      <w:r>
-        <w:rPr>
-          <w:rStyle w:val="SpecialStringTok"/>
-        </w:rPr>
-        <w:t xml:space="preserve">';"</w:t>
-      </w:r>
-      <w:r>
-        <w:rPr>
-          <w:rStyle w:val="NormalTok"/>
-        </w:rPr>
-        <w:t xml:space="preserve">)</w:t>
-      </w:r>
-      <w:r>
-        <w:br/>
-      </w:r>
-      <w:r>
-        <w:rPr>
-          <w:rStyle w:val="NormalTok"/>
-        </w:rPr>
-        <w:t xml:space="preserve">    </w:t>
-      </w:r>
-      <w:r>
-        <w:br/>
-      </w:r>
-      <w:r>
-        <w:rPr>
-          <w:rStyle w:val="NormalTok"/>
-        </w:rPr>
-        <w:t xml:space="preserve">    </w:t>
-      </w:r>
-      <w:r>
-        <w:rPr>
-          <w:rStyle w:val="CommentTok"/>
-        </w:rPr>
-        <w:t xml:space="preserve"># Execute spatial query</w:t>
-      </w:r>
-      <w:r>
-        <w:br/>
-      </w:r>
-      <w:r>
-        <w:rPr>
-          <w:rStyle w:val="NormalTok"/>
-        </w:rPr>
-        <w:t xml:space="preserve">    read_parquet </w:t>
-      </w:r>
-      <w:r>
-        <w:rPr>
-          <w:rStyle w:val="OperatorTok"/>
-        </w:rPr>
-        <w:t xml:space="preserve">=</w:t>
-      </w:r>
-      <w:r>
-        <w:rPr>
-          <w:rStyle w:val="NormalTok"/>
-        </w:rPr>
-        <w:t xml:space="preserve"> </w:t>
-      </w:r>
-      <w:r>
-        <w:rPr>
-          <w:rStyle w:val="SpecialStringTok"/>
-        </w:rPr>
-        <w:t xml:space="preserve">f"read_parquet('</w:t>
-      </w:r>
-      <w:r>
-        <w:rPr>
-          <w:rStyle w:val="SpecialCharTok"/>
-        </w:rPr>
-        <w:t xml:space="preserve">{</w:t>
-      </w:r>
-      <w:r>
-        <w:rPr>
-          <w:rStyle w:val="NormalTok"/>
-        </w:rPr>
-        <w:t xml:space="preserve">remote_path</w:t>
-      </w:r>
-      <w:r>
-        <w:rPr>
-          <w:rStyle w:val="SpecialCharTok"/>
-        </w:rPr>
-        <w:t xml:space="preserve">}</w:t>
-      </w:r>
-      <w:r>
-        <w:rPr>
-          <w:rStyle w:val="SpecialStringTok"/>
-        </w:rPr>
-        <w:t xml:space="preserve">', filename=true, hive_partitioning=1);"</w:t>
-      </w:r>
-      <w:r>
-        <w:br/>
-      </w:r>
-      <w:r>
-        <w:rPr>
-          <w:rStyle w:val="NormalTok"/>
-        </w:rPr>
-        <w:t xml:space="preserve">    conn.execute(</w:t>
-      </w:r>
-      <w:r>
-        <w:rPr>
-          <w:rStyle w:val="SpecialStringTok"/>
-        </w:rPr>
-        <w:t xml:space="preserve">f"CREATE OR REPLACE VIEW data_view AS SELECT * FROM </w:t>
-      </w:r>
-      <w:r>
-        <w:rPr>
-          <w:rStyle w:val="SpecialCharTok"/>
-        </w:rPr>
-        <w:t xml:space="preserve">{</w:t>
-      </w:r>
-      <w:r>
-        <w:rPr>
-          <w:rStyle w:val="NormalTok"/>
-        </w:rPr>
-        <w:t xml:space="preserve">read_parquet</w:t>
-      </w:r>
-      <w:r>
-        <w:rPr>
-          <w:rStyle w:val="SpecialCharTok"/>
-        </w:rPr>
-        <w:t xml:space="preserve">}</w:t>
-      </w:r>
-      <w:r>
-        <w:rPr>
-          <w:rStyle w:val="SpecialStringTok"/>
-        </w:rPr>
-        <w:t xml:space="preserve">"</w:t>
-      </w:r>
-      <w:r>
-        <w:rPr>
-          <w:rStyle w:val="NormalTok"/>
-        </w:rPr>
-        <w:t xml:space="preserve">)</w:t>
-      </w:r>
-      <w:r>
-        <w:br/>
-      </w:r>
-      <w:r>
-        <w:rPr>
-          <w:rStyle w:val="NormalTok"/>
-        </w:rPr>
-        <w:t xml:space="preserve">    </w:t>
-      </w:r>
-      <w:r>
-        <w:br/>
-      </w:r>
-      <w:r>
-        <w:rPr>
-          <w:rStyle w:val="NormalTok"/>
-        </w:rPr>
-        <w:t xml:space="preserve">    query </w:t>
-      </w:r>
-      <w:r>
-        <w:rPr>
-          <w:rStyle w:val="OperatorTok"/>
-        </w:rPr>
-        <w:t xml:space="preserve">=</w:t>
-      </w:r>
-      <w:r>
-        <w:rPr>
-          <w:rStyle w:val="NormalTok"/>
-        </w:rPr>
-        <w:t xml:space="preserve"> </w:t>
-      </w:r>
-      <w:r>
-        <w:rPr>
-          <w:rStyle w:val="SpecialStringTok"/>
-        </w:rPr>
-        <w:t xml:space="preserve">f"""</w:t>
-      </w:r>
-      <w:r>
-        <w:br/>
-      </w:r>
-      <w:r>
-        <w:rPr>
-          <w:rStyle w:val="SpecialStringTok"/>
-        </w:rPr>
-        <w:t xml:space="preserve">    SELECT data.*</w:t>
-      </w:r>
-      <w:r>
-        <w:br/>
-      </w:r>
-      <w:r>
-        <w:rPr>
-          <w:rStyle w:val="SpecialStringTok"/>
-        </w:rPr>
-        <w:t xml:space="preserve">    FROM data_view AS data</w:t>
-      </w:r>
-      <w:r>
-        <w:br/>
-      </w:r>
-      <w:r>
-        <w:rPr>
-          <w:rStyle w:val="SpecialStringTok"/>
-        </w:rPr>
-        <w:t xml:space="preserve">    WHERE data.bbox.xmin &lt;= </w:t>
-      </w:r>
-      <w:r>
-        <w:rPr>
-          <w:rStyle w:val="SpecialCharTok"/>
-        </w:rPr>
-        <w:t xml:space="preserve">{</w:t>
-      </w:r>
-      <w:r>
-        <w:rPr>
-          <w:rStyle w:val="NormalTok"/>
-        </w:rPr>
-        <w:t xml:space="preserve">bbox[</w:t>
-      </w:r>
-      <w:r>
-        <w:rPr>
-          <w:rStyle w:val="DecValTok"/>
-        </w:rPr>
-        <w:t xml:space="preserve">2</w:t>
-      </w:r>
-      <w:r>
-        <w:rPr>
-          <w:rStyle w:val="NormalTok"/>
-        </w:rPr>
-        <w:t xml:space="preserve">]</w:t>
-      </w:r>
-      <w:r>
-        <w:rPr>
-          <w:rStyle w:val="SpecialCharTok"/>
-        </w:rPr>
-        <w:t xml:space="preserve">}</w:t>
-      </w:r>
-      <w:r>
-        <w:rPr>
-          <w:rStyle w:val="SpecialStringTok"/>
-        </w:rPr>
-        <w:t xml:space="preserve"> AND data.bbox.xmax &gt;= </w:t>
-      </w:r>
-      <w:r>
-        <w:rPr>
-          <w:rStyle w:val="SpecialCharTok"/>
-        </w:rPr>
-        <w:t xml:space="preserve">{</w:t>
-      </w:r>
-      <w:r>
-        <w:rPr>
-          <w:rStyle w:val="NormalTok"/>
-        </w:rPr>
-        <w:t xml:space="preserve">bbox[</w:t>
-      </w:r>
-      <w:r>
-        <w:rPr>
-          <w:rStyle w:val="DecValTok"/>
-        </w:rPr>
-        <w:t xml:space="preserve">0</w:t>
-      </w:r>
-      <w:r>
-        <w:rPr>
-          <w:rStyle w:val="NormalTok"/>
-        </w:rPr>
-        <w:t xml:space="preserve">]</w:t>
-      </w:r>
-      <w:r>
-        <w:rPr>
-          <w:rStyle w:val="SpecialCharTok"/>
-        </w:rPr>
-        <w:t xml:space="preserve">}</w:t>
-      </w:r>
-      <w:r>
-        <w:br/>
-      </w:r>
-      <w:r>
-        <w:rPr>
-          <w:rStyle w:val="SpecialStringTok"/>
-        </w:rPr>
-        <w:t xml:space="preserve">    AND data.bbox.ymin &lt;= </w:t>
-      </w:r>
-      <w:r>
-        <w:rPr>
-          <w:rStyle w:val="SpecialCharTok"/>
-        </w:rPr>
-        <w:t xml:space="preserve">{</w:t>
-      </w:r>
-      <w:r>
-        <w:rPr>
-          <w:rStyle w:val="NormalTok"/>
-        </w:rPr>
-        <w:t xml:space="preserve">bbox[</w:t>
-      </w:r>
-      <w:r>
-        <w:rPr>
-          <w:rStyle w:val="DecValTok"/>
-        </w:rPr>
-        <w:t xml:space="preserve">3</w:t>
-      </w:r>
-      <w:r>
-        <w:rPr>
-          <w:rStyle w:val="NormalTok"/>
-        </w:rPr>
-        <w:t xml:space="preserve">]</w:t>
-      </w:r>
-      <w:r>
-        <w:rPr>
-          <w:rStyle w:val="SpecialCharTok"/>
-        </w:rPr>
-        <w:t xml:space="preserve">}</w:t>
-      </w:r>
-      <w:r>
-        <w:rPr>
-          <w:rStyle w:val="SpecialStringTok"/>
-        </w:rPr>
-        <w:t xml:space="preserve"> AND data.bbox.ymax &gt;= </w:t>
-      </w:r>
-      <w:r>
-        <w:rPr>
-          <w:rStyle w:val="SpecialCharTok"/>
-        </w:rPr>
-        <w:t xml:space="preserve">{</w:t>
-      </w:r>
-      <w:r>
-        <w:rPr>
-          <w:rStyle w:val="NormalTok"/>
-        </w:rPr>
-        <w:t xml:space="preserve">bbox[</w:t>
-      </w:r>
-      <w:r>
-        <w:rPr>
-          <w:rStyle w:val="DecValTok"/>
-        </w:rPr>
-        <w:t xml:space="preserve">1</w:t>
-      </w:r>
-      <w:r>
-        <w:rPr>
-          <w:rStyle w:val="NormalTok"/>
-        </w:rPr>
-        <w:t xml:space="preserve">]</w:t>
-      </w:r>
-      <w:r>
-        <w:rPr>
-          <w:rStyle w:val="SpecialCharTok"/>
-        </w:rPr>
-        <w:t xml:space="preserve">}</w:t>
-      </w:r>
-      <w:r>
-        <w:br/>
-      </w:r>
-      <w:r>
-        <w:rPr>
-          <w:rStyle w:val="SpecialStringTok"/>
-        </w:rPr>
-        <w:t xml:space="preserve">    """</w:t>
-      </w:r>
-      <w:r>
-        <w:br/>
-      </w:r>
-      <w:r>
-        <w:rPr>
-          <w:rStyle w:val="NormalTok"/>
-        </w:rPr>
-        <w:t xml:space="preserve">    </w:t>
       </w:r>
       <w:r>
         <w:br/>

</xml_diff>